<commit_message>
following revision of chapter 1
</commit_message>
<xml_diff>
--- a/chapters/FinalCheck_JimDees/PreliminaryPages_set_02.docx
+++ b/chapters/FinalCheck_JimDees/PreliminaryPages_set_02.docx
@@ -949,15 +949,7 @@
         <w:rPr>
           <w:rFonts w:ascii="Times New Roman" w:hAnsi="Times New Roman" w:cs="Times New Roman"/>
         </w:rPr>
-        <w:t>………………………</w:t>
-      </w:r>
-      <w:bookmarkStart w:id="0" w:name="_GoBack"/>
-      <w:bookmarkEnd w:id="0"/>
-      <w:r>
-        <w:rPr>
-          <w:rFonts w:ascii="Times New Roman" w:hAnsi="Times New Roman" w:cs="Times New Roman"/>
-        </w:rPr>
-        <w:t xml:space="preserve">……………………………………………………. </w:t>
+        <w:t xml:space="preserve">……………………………………………………………………………. </w:t>
       </w:r>
       <w:r>
         <w:rPr>
@@ -1030,38 +1022,14 @@
         <w:rPr>
           <w:rFonts w:ascii="Times New Roman" w:hAnsi="Times New Roman" w:cs="Times New Roman"/>
         </w:rPr>
-        <w:t>LIST OF TABLES</w:t>
-      </w:r>
-      <w:r>
-        <w:rPr>
-          <w:rFonts w:ascii="Times New Roman" w:hAnsi="Times New Roman" w:cs="Times New Roman"/>
-        </w:rPr>
-        <w:t>………………………………………………………………………………</w:t>
-      </w:r>
-      <w:r>
-        <w:rPr>
-          <w:rFonts w:ascii="Times New Roman" w:hAnsi="Times New Roman" w:cs="Times New Roman"/>
-        </w:rPr>
-        <w:t xml:space="preserve"> </w:t>
-      </w:r>
-      <w:r>
-        <w:rPr>
-          <w:rFonts w:ascii="Times New Roman" w:hAnsi="Times New Roman" w:cs="Times New Roman"/>
-        </w:rPr>
-        <w:tab/>
-        <w:t>x</w:t>
-      </w:r>
-      <w:r>
-        <w:rPr>
-          <w:rFonts w:ascii="Times New Roman" w:hAnsi="Times New Roman" w:cs="Times New Roman"/>
-        </w:rPr>
-        <w:t>i</w:t>
-      </w:r>
-      <w:r>
-        <w:rPr>
-          <w:rFonts w:ascii="Times New Roman" w:hAnsi="Times New Roman" w:cs="Times New Roman"/>
-        </w:rPr>
-        <w:t>v</w:t>
+        <w:t xml:space="preserve">LIST OF TABLES……………………………………………………………………………… </w:t>
+      </w:r>
+      <w:r>
+        <w:rPr>
+          <w:rFonts w:ascii="Times New Roman" w:hAnsi="Times New Roman" w:cs="Times New Roman"/>
+        </w:rPr>
+        <w:tab/>
+        <w:t>xiv</w:t>
       </w:r>
     </w:p>
     <w:p>
@@ -1166,7 +1134,33 @@
         <w:rPr>
           <w:rFonts w:ascii="Times New Roman" w:hAnsi="Times New Roman" w:cs="Times New Roman"/>
         </w:rPr>
-        <w:t>………………………………………………………</w:t>
+        <w:t xml:space="preserve"> illustrated</w:t>
+      </w:r>
+      <w:r>
+        <w:rPr>
+          <w:rFonts w:ascii="Times New Roman" w:hAnsi="Times New Roman" w:cs="Times New Roman"/>
+        </w:rPr>
+        <w:t>……………</w:t>
+      </w:r>
+      <w:proofErr w:type="gramStart"/>
+      <w:r>
+        <w:rPr>
+          <w:rFonts w:ascii="Times New Roman" w:hAnsi="Times New Roman" w:cs="Times New Roman"/>
+        </w:rPr>
+        <w:t>…</w:t>
+      </w:r>
+      <w:r>
+        <w:rPr>
+          <w:rFonts w:ascii="Times New Roman" w:hAnsi="Times New Roman" w:cs="Times New Roman"/>
+        </w:rPr>
+        <w:t>..</w:t>
+      </w:r>
+      <w:proofErr w:type="gramEnd"/>
+      <w:r>
+        <w:rPr>
+          <w:rFonts w:ascii="Times New Roman" w:hAnsi="Times New Roman" w:cs="Times New Roman"/>
+        </w:rPr>
+        <w:t>…………………………</w:t>
       </w:r>
       <w:r>
         <w:rPr>
@@ -1424,7 +1418,7 @@
         <w:rPr>
           <w:rFonts w:ascii="Times New Roman" w:hAnsi="Times New Roman" w:cs="Times New Roman"/>
         </w:rPr>
-        <w:t xml:space="preserve"> </w:t>
+        <w:t>-</w:t>
       </w:r>
       <w:r>
         <w:rPr>
@@ -1489,7 +1483,7 @@
         <w:rPr>
           <w:rFonts w:ascii="Times New Roman" w:hAnsi="Times New Roman" w:cs="Times New Roman"/>
         </w:rPr>
-        <w:t xml:space="preserve"> </w:t>
+        <w:t>-</w:t>
       </w:r>
       <w:r>
         <w:rPr>
@@ -1531,7 +1525,7 @@
         <w:rPr>
           <w:rFonts w:ascii="Times New Roman" w:hAnsi="Times New Roman" w:cs="Times New Roman"/>
         </w:rPr>
-        <w:t xml:space="preserve"> </w:t>
+        <w:t>-</w:t>
       </w:r>
       <w:r>
         <w:rPr>
@@ -1573,7 +1567,7 @@
         <w:rPr>
           <w:rFonts w:ascii="Times New Roman" w:hAnsi="Times New Roman" w:cs="Times New Roman"/>
         </w:rPr>
-        <w:t xml:space="preserve"> </w:t>
+        <w:t>-</w:t>
       </w:r>
       <w:r>
         <w:rPr>
@@ -4678,7 +4672,7 @@
     </w:p>
     <w:p>
       <w:pPr>
-        <w:spacing w:line="480" w:lineRule="auto"/>
+        <w:spacing w:after="0" w:line="480" w:lineRule="auto"/>
         <w:jc w:val="both"/>
         <w:rPr>
           <w:rFonts w:ascii="Times New Roman" w:hAnsi="Times New Roman" w:cs="Times New Roman"/>
@@ -4712,13 +4706,19 @@
         <w:rPr>
           <w:rFonts w:ascii="Times New Roman" w:hAnsi="Times New Roman" w:cs="Times New Roman"/>
         </w:rPr>
-        <w:t>Depth of field (DOF) problem</w:t>
-      </w:r>
-      <w:r>
-        <w:rPr>
-          <w:rFonts w:ascii="Times New Roman" w:hAnsi="Times New Roman" w:cs="Times New Roman"/>
-        </w:rPr>
-        <w:t>………………………………</w:t>
+        <w:t>The d</w:t>
+      </w:r>
+      <w:r>
+        <w:rPr>
+          <w:rFonts w:ascii="Times New Roman" w:hAnsi="Times New Roman" w:cs="Times New Roman"/>
+        </w:rPr>
+        <w:t>epth of field (DOF) problem</w:t>
+      </w:r>
+      <w:r>
+        <w:rPr>
+          <w:rFonts w:ascii="Times New Roman" w:hAnsi="Times New Roman" w:cs="Times New Roman"/>
+        </w:rPr>
+        <w:t>…………………………</w:t>
       </w:r>
       <w:r>
         <w:rPr>
@@ -4731,6 +4731,12 @@
           <w:rFonts w:ascii="Times New Roman" w:hAnsi="Times New Roman" w:cs="Times New Roman"/>
         </w:rPr>
         <w:t>.</w:t>
+      </w:r>
+      <w:r>
+        <w:rPr>
+          <w:rFonts w:ascii="Times New Roman" w:hAnsi="Times New Roman" w:cs="Times New Roman"/>
+        </w:rPr>
+        <w:t>..</w:t>
       </w:r>
       <w:r>
         <w:rPr>
@@ -4856,7 +4862,7 @@
         <w:rPr>
           <w:rFonts w:ascii="Times New Roman" w:hAnsi="Times New Roman" w:cs="Times New Roman"/>
         </w:rPr>
-        <w:t>8</w:t>
+        <w:t>7</w:t>
       </w:r>
     </w:p>
     <w:p>
@@ -7714,7 +7720,19 @@
         <w:rPr>
           <w:rFonts w:ascii="Times New Roman" w:hAnsi="Times New Roman" w:cs="Times New Roman"/>
         </w:rPr>
-        <w:t xml:space="preserve">Comparison of features in the state-of-the art iris acquisition systems………………… </w:t>
+        <w:t xml:space="preserve">Comparison </w:t>
+      </w:r>
+      <w:r>
+        <w:rPr>
+          <w:rFonts w:ascii="Times New Roman" w:hAnsi="Times New Roman" w:cs="Times New Roman"/>
+        </w:rPr>
+        <w:t>of features in the state-of-the-</w:t>
+      </w:r>
+      <w:r>
+        <w:rPr>
+          <w:rFonts w:ascii="Times New Roman" w:hAnsi="Times New Roman" w:cs="Times New Roman"/>
+        </w:rPr>
+        <w:t xml:space="preserve">art iris acquisition systems………………… </w:t>
       </w:r>
       <w:r>
         <w:rPr>
@@ -7782,7 +7800,15 @@
         <w:rPr>
           <w:rFonts w:ascii="Times New Roman" w:hAnsi="Times New Roman" w:cs="Times New Roman"/>
         </w:rPr>
-        <w:t>Verification of imaging equations Eq. (4.59) and Eq. (4.63) for focusing on a tilted object plane by tilting a lens about a point away from the entrance pupil…………………</w:t>
+        <w:t>Verification of imaging equations Eq. (4</w:t>
+      </w:r>
+      <w:bookmarkStart w:id="0" w:name="_GoBack"/>
+      <w:bookmarkEnd w:id="0"/>
+      <w:r>
+        <w:rPr>
+          <w:rFonts w:ascii="Times New Roman" w:hAnsi="Times New Roman" w:cs="Times New Roman"/>
+        </w:rPr>
+        <w:t>.59) and Eq. (4.63) for focusing on a tilted object plane by tilting a lens about a point away from the entrance pupil…………………</w:t>
       </w:r>
       <w:proofErr w:type="gramStart"/>
       <w:r>
@@ -8194,7 +8220,7 @@
             <w:rFonts w:ascii="Times New Roman" w:hAnsi="Times New Roman" w:cs="Times New Roman"/>
             <w:noProof/>
           </w:rPr>
-          <w:t>xv</w:t>
+          <w:t>xiv</w:t>
         </w:r>
         <w:r>
           <w:rPr>

</xml_diff>

<commit_message>
added new abstract and completed acknowledgement
</commit_message>
<xml_diff>
--- a/chapters/FinalCheck_JimDees/PreliminaryPages_set_02.docx
+++ b/chapters/FinalCheck_JimDees/PreliminaryPages_set_02.docx
@@ -61,7 +61,19 @@
         <w:rPr>
           <w:rFonts w:ascii="Times New Roman" w:hAnsi="Times New Roman" w:cs="Times New Roman"/>
         </w:rPr>
-        <w:t xml:space="preserve">am deeply indebted to </w:t>
+        <w:t xml:space="preserve">am </w:t>
+      </w:r>
+      <w:r>
+        <w:rPr>
+          <w:rFonts w:ascii="Times New Roman" w:hAnsi="Times New Roman" w:cs="Times New Roman"/>
+        </w:rPr>
+        <w:t>greatly</w:t>
+      </w:r>
+      <w:r>
+        <w:rPr>
+          <w:rFonts w:ascii="Times New Roman" w:hAnsi="Times New Roman" w:cs="Times New Roman"/>
+        </w:rPr>
+        <w:t xml:space="preserve"> indebted to </w:t>
       </w:r>
       <w:r>
         <w:rPr>
@@ -97,13 +109,25 @@
         <w:rPr>
           <w:rFonts w:ascii="Times New Roman" w:hAnsi="Times New Roman" w:cs="Times New Roman"/>
         </w:rPr>
-        <w:t xml:space="preserve">guidance during my Ph.D. work.  I </w:t>
-      </w:r>
-      <w:r>
-        <w:rPr>
-          <w:rFonts w:ascii="Times New Roman" w:hAnsi="Times New Roman" w:cs="Times New Roman"/>
-        </w:rPr>
-        <w:t xml:space="preserve">highly </w:t>
+        <w:t>guidance during my Ph.D</w:t>
+      </w:r>
+      <w:r>
+        <w:rPr>
+          <w:rFonts w:ascii="Times New Roman" w:hAnsi="Times New Roman" w:cs="Times New Roman"/>
+        </w:rPr>
+        <w:t xml:space="preserve">.  I </w:t>
+      </w:r>
+      <w:r>
+        <w:rPr>
+          <w:rFonts w:ascii="Times New Roman" w:hAnsi="Times New Roman" w:cs="Times New Roman"/>
+        </w:rPr>
+        <w:t>sincerely</w:t>
+      </w:r>
+      <w:r>
+        <w:rPr>
+          <w:rFonts w:ascii="Times New Roman" w:hAnsi="Times New Roman" w:cs="Times New Roman"/>
+        </w:rPr>
+        <w:t xml:space="preserve"> </w:t>
       </w:r>
       <w:r>
         <w:rPr>
@@ -115,13 +139,13 @@
         <w:rPr>
           <w:rFonts w:ascii="Times New Roman" w:hAnsi="Times New Roman" w:cs="Times New Roman"/>
         </w:rPr>
-        <w:t xml:space="preserve">his patience and </w:t>
-      </w:r>
-      <w:r>
-        <w:rPr>
-          <w:rFonts w:ascii="Times New Roman" w:hAnsi="Times New Roman" w:cs="Times New Roman"/>
-        </w:rPr>
-        <w:t xml:space="preserve">his ability to deconstruct complex problems quickly and illuminate the essence in simple </w:t>
+        <w:t xml:space="preserve">his </w:t>
+      </w:r>
+      <w:r>
+        <w:rPr>
+          <w:rFonts w:ascii="Times New Roman" w:hAnsi="Times New Roman" w:cs="Times New Roman"/>
+        </w:rPr>
+        <w:t xml:space="preserve">ability to deconstruct complex problems and illuminate the essence in simple </w:t>
       </w:r>
       <w:r>
         <w:rPr>
@@ -181,7 +205,19 @@
         <w:rPr>
           <w:rFonts w:ascii="Times New Roman" w:hAnsi="Times New Roman" w:cs="Times New Roman"/>
         </w:rPr>
-        <w:t>questioning, discussions and insightful suggestions, yet</w:t>
+        <w:t>questioning, discussions</w:t>
+      </w:r>
+      <w:r>
+        <w:rPr>
+          <w:rFonts w:ascii="Times New Roman" w:hAnsi="Times New Roman" w:cs="Times New Roman"/>
+        </w:rPr>
+        <w:t>,</w:t>
+      </w:r>
+      <w:r>
+        <w:rPr>
+          <w:rFonts w:ascii="Times New Roman" w:hAnsi="Times New Roman" w:cs="Times New Roman"/>
+        </w:rPr>
+        <w:t xml:space="preserve"> and insightful suggestions, yet</w:t>
       </w:r>
       <w:r>
         <w:rPr>
@@ -239,7 +275,19 @@
         <w:rPr>
           <w:rFonts w:ascii="Times New Roman" w:hAnsi="Times New Roman" w:cs="Times New Roman"/>
         </w:rPr>
-        <w:t>am extremely grateful</w:t>
+        <w:t xml:space="preserve">am </w:t>
+      </w:r>
+      <w:r>
+        <w:rPr>
+          <w:rFonts w:ascii="Times New Roman" w:hAnsi="Times New Roman" w:cs="Times New Roman"/>
+        </w:rPr>
+        <w:t>very</w:t>
+      </w:r>
+      <w:r>
+        <w:rPr>
+          <w:rFonts w:ascii="Times New Roman" w:hAnsi="Times New Roman" w:cs="Times New Roman"/>
+        </w:rPr>
+        <w:t xml:space="preserve"> grateful</w:t>
       </w:r>
       <w:r>
         <w:rPr>
@@ -257,7 +305,7 @@
         <w:rPr>
           <w:rFonts w:ascii="Times New Roman" w:hAnsi="Times New Roman" w:cs="Times New Roman"/>
         </w:rPr>
-        <w:t xml:space="preserve">dear friend and colleague Dr. </w:t>
+        <w:t xml:space="preserve">friend and colleague Dr. </w:t>
       </w:r>
       <w:proofErr w:type="spellStart"/>
       <w:r>
@@ -285,7 +333,19 @@
         <w:rPr>
           <w:rFonts w:ascii="Times New Roman" w:hAnsi="Times New Roman" w:cs="Times New Roman"/>
         </w:rPr>
-        <w:t xml:space="preserve">.  I have spent well over seven years collaborating with him on a multitude of Optics and Imaging </w:t>
+        <w:t xml:space="preserve">.  I have spent </w:t>
+      </w:r>
+      <w:r>
+        <w:rPr>
+          <w:rFonts w:ascii="Times New Roman" w:hAnsi="Times New Roman" w:cs="Times New Roman"/>
+        </w:rPr>
+        <w:t>several</w:t>
+      </w:r>
+      <w:r>
+        <w:rPr>
+          <w:rFonts w:ascii="Times New Roman" w:hAnsi="Times New Roman" w:cs="Times New Roman"/>
+        </w:rPr>
+        <w:t xml:space="preserve"> years collaborating with him on a multitude of Optics and Imaging </w:t>
       </w:r>
       <w:r>
         <w:rPr>
@@ -327,7 +387,13 @@
         <w:rPr>
           <w:rFonts w:ascii="Times New Roman" w:hAnsi="Times New Roman" w:cs="Times New Roman"/>
         </w:rPr>
-        <w:t>problem solving methods</w:t>
+        <w:t>problem-</w:t>
+      </w:r>
+      <w:r>
+        <w:rPr>
+          <w:rFonts w:ascii="Times New Roman" w:hAnsi="Times New Roman" w:cs="Times New Roman"/>
+        </w:rPr>
+        <w:t>solving methods</w:t>
       </w:r>
       <w:r>
         <w:rPr>
@@ -363,7 +429,31 @@
         <w:rPr>
           <w:rFonts w:ascii="Times New Roman" w:hAnsi="Times New Roman" w:cs="Times New Roman"/>
         </w:rPr>
-        <w:t xml:space="preserve"> refine the math in my thesis</w:t>
+        <w:t xml:space="preserve"> refine the </w:t>
+      </w:r>
+      <w:r>
+        <w:rPr>
+          <w:rFonts w:ascii="Times New Roman" w:hAnsi="Times New Roman" w:cs="Times New Roman"/>
+        </w:rPr>
+        <w:t xml:space="preserve">mathematical model </w:t>
+      </w:r>
+      <w:r>
+        <w:rPr>
+          <w:rFonts w:ascii="Times New Roman" w:hAnsi="Times New Roman" w:cs="Times New Roman"/>
+        </w:rPr>
+        <w:t xml:space="preserve">in </w:t>
+      </w:r>
+      <w:r>
+        <w:rPr>
+          <w:rFonts w:ascii="Times New Roman" w:hAnsi="Times New Roman" w:cs="Times New Roman"/>
+        </w:rPr>
+        <w:t>this</w:t>
+      </w:r>
+      <w:r>
+        <w:rPr>
+          <w:rFonts w:ascii="Times New Roman" w:hAnsi="Times New Roman" w:cs="Times New Roman"/>
+        </w:rPr>
+        <w:t xml:space="preserve"> thesis</w:t>
       </w:r>
       <w:r>
         <w:rPr>
@@ -490,22 +580,26 @@
         <w:rPr>
           <w:rFonts w:ascii="Times New Roman" w:hAnsi="Times New Roman" w:cs="Times New Roman"/>
         </w:rPr>
-        <w:t>Yu</w:t>
-      </w:r>
-      <w:bookmarkStart w:id="0" w:name="_GoBack"/>
-      <w:bookmarkEnd w:id="0"/>
-      <w:r>
-        <w:rPr>
-          <w:rFonts w:ascii="Times New Roman" w:hAnsi="Times New Roman" w:cs="Times New Roman"/>
-        </w:rPr>
-        <w:t>nkai</w:t>
+        <w:t>Yunkai</w:t>
       </w:r>
       <w:proofErr w:type="spellEnd"/>
       <w:r>
         <w:rPr>
           <w:rFonts w:ascii="Times New Roman" w:hAnsi="Times New Roman" w:cs="Times New Roman"/>
         </w:rPr>
-        <w:t xml:space="preserve"> Zhou for agreeing to serve on my dissertation committee and giving valuable inputs on the research work </w:t>
+        <w:t xml:space="preserve"> Zhou for </w:t>
+      </w:r>
+      <w:r>
+        <w:rPr>
+          <w:rFonts w:ascii="Times New Roman" w:hAnsi="Times New Roman" w:cs="Times New Roman"/>
+        </w:rPr>
+        <w:t>serving</w:t>
+      </w:r>
+      <w:r>
+        <w:rPr>
+          <w:rFonts w:ascii="Times New Roman" w:hAnsi="Times New Roman" w:cs="Times New Roman"/>
+        </w:rPr>
+        <w:t xml:space="preserve"> on my dissertation committee and giving valuable inputs on the research work </w:t>
       </w:r>
       <w:r>
         <w:rPr>
@@ -533,7 +627,19 @@
         <w:rPr>
           <w:rFonts w:ascii="Times New Roman" w:hAnsi="Times New Roman" w:cs="Times New Roman"/>
         </w:rPr>
-        <w:t>I am grateful to Dr. Duncan MacFarlane for providing valuable feedback on my work and giving critical suggestions on improving as a researcher.</w:t>
+        <w:t xml:space="preserve">I am </w:t>
+      </w:r>
+      <w:r>
+        <w:rPr>
+          <w:rFonts w:ascii="Times New Roman" w:hAnsi="Times New Roman" w:cs="Times New Roman"/>
+        </w:rPr>
+        <w:t xml:space="preserve">very </w:t>
+      </w:r>
+      <w:r>
+        <w:rPr>
+          <w:rFonts w:ascii="Times New Roman" w:hAnsi="Times New Roman" w:cs="Times New Roman"/>
+        </w:rPr>
+        <w:t>grateful to Dr. Duncan MacFarlane for providing valuable feedback on my work and giving critical suggestions on improving as a researcher.</w:t>
       </w:r>
     </w:p>
     <w:p>
@@ -549,20 +655,13 @@
         <w:rPr>
           <w:rFonts w:ascii="Times New Roman" w:hAnsi="Times New Roman" w:cs="Times New Roman"/>
         </w:rPr>
-        <w:lastRenderedPageBreak/>
-        <w:t>I would like to t</w:t>
-      </w:r>
-      <w:r>
-        <w:rPr>
-          <w:rFonts w:ascii="Times New Roman" w:hAnsi="Times New Roman" w:cs="Times New Roman"/>
-        </w:rPr>
-        <w:t xml:space="preserve">hank </w:t>
-      </w:r>
-      <w:r>
-        <w:rPr>
-          <w:rFonts w:ascii="Times New Roman" w:hAnsi="Times New Roman" w:cs="Times New Roman"/>
-        </w:rPr>
-        <w:t xml:space="preserve">my Master’s thesis advisor </w:t>
+        <w:t>I will forever be grateful to my</w:t>
+      </w:r>
+      <w:r>
+        <w:rPr>
+          <w:rFonts w:ascii="Times New Roman" w:hAnsi="Times New Roman" w:cs="Times New Roman"/>
+        </w:rPr>
+        <w:t xml:space="preserve"> Master’s thesis advisor </w:t>
       </w:r>
       <w:r>
         <w:rPr>
@@ -586,21 +685,55 @@
         <w:rPr>
           <w:rFonts w:ascii="Times New Roman" w:hAnsi="Times New Roman" w:cs="Times New Roman"/>
         </w:rPr>
-        <w:t xml:space="preserve"> for ….  Giving me the opportunity to work as a</w:t>
-      </w:r>
-      <w:proofErr w:type="gramStart"/>
-      <w:r>
-        <w:rPr>
-          <w:rFonts w:ascii="Times New Roman" w:hAnsi="Times New Roman" w:cs="Times New Roman"/>
-        </w:rPr>
-        <w:t xml:space="preserve"> ..</w:t>
-      </w:r>
-      <w:proofErr w:type="gramEnd"/>
-      <w:r>
-        <w:rPr>
-          <w:rFonts w:ascii="Times New Roman" w:hAnsi="Times New Roman" w:cs="Times New Roman"/>
-        </w:rPr>
-        <w:t xml:space="preserve"> and initiating me to research?  Without his/this my life would have surely curved out a different path. </w:t>
+        <w:t xml:space="preserve"> for </w:t>
+      </w:r>
+      <w:r>
+        <w:rPr>
+          <w:rFonts w:ascii="Times New Roman" w:hAnsi="Times New Roman" w:cs="Times New Roman"/>
+        </w:rPr>
+        <w:t>initiating me to research.</w:t>
+      </w:r>
+      <w:r>
+        <w:rPr>
+          <w:rFonts w:ascii="Times New Roman" w:hAnsi="Times New Roman" w:cs="Times New Roman"/>
+        </w:rPr>
+        <w:t xml:space="preserve">  Without </w:t>
+      </w:r>
+      <w:r>
+        <w:rPr>
+          <w:rFonts w:ascii="Times New Roman" w:hAnsi="Times New Roman" w:cs="Times New Roman"/>
+        </w:rPr>
+        <w:t>that opportunity</w:t>
+      </w:r>
+      <w:r>
+        <w:rPr>
+          <w:rFonts w:ascii="Times New Roman" w:hAnsi="Times New Roman" w:cs="Times New Roman"/>
+        </w:rPr>
+        <w:t>,</w:t>
+      </w:r>
+      <w:r>
+        <w:rPr>
+          <w:rFonts w:ascii="Times New Roman" w:hAnsi="Times New Roman" w:cs="Times New Roman"/>
+        </w:rPr>
+        <w:t xml:space="preserve"> my life would have </w:t>
+      </w:r>
+      <w:r>
+        <w:rPr>
+          <w:rFonts w:ascii="Times New Roman" w:hAnsi="Times New Roman" w:cs="Times New Roman"/>
+        </w:rPr>
+        <w:t>inevitably</w:t>
+      </w:r>
+      <w:r>
+        <w:rPr>
+          <w:rFonts w:ascii="Times New Roman" w:hAnsi="Times New Roman" w:cs="Times New Roman"/>
+        </w:rPr>
+        <w:t xml:space="preserve"> ca</w:t>
+      </w:r>
+      <w:r>
+        <w:rPr>
+          <w:rFonts w:ascii="Times New Roman" w:hAnsi="Times New Roman" w:cs="Times New Roman"/>
+        </w:rPr>
+        <w:t xml:space="preserve">rved out a different path. </w:t>
       </w:r>
     </w:p>
     <w:p>
@@ -616,7 +749,20 @@
         <w:rPr>
           <w:rFonts w:ascii="Times New Roman" w:hAnsi="Times New Roman" w:cs="Times New Roman"/>
         </w:rPr>
-        <w:t xml:space="preserve">I have been very fortunate to be part of a highly motivated and talented group of researchers during my time at SMU from whom I have learned a lot and will always cherish their friendship. They are Dr. Vikrant Bhakta, Dr. Manjunath </w:t>
+        <w:lastRenderedPageBreak/>
+        <w:t>I have been very fortunate to be part of a highly motivated and talented group of researchers during</w:t>
+      </w:r>
+      <w:r>
+        <w:rPr>
+          <w:rFonts w:ascii="Times New Roman" w:hAnsi="Times New Roman" w:cs="Times New Roman"/>
+        </w:rPr>
+        <w:t xml:space="preserve"> my time at SMU from whom: </w:t>
+      </w:r>
+      <w:r>
+        <w:rPr>
+          <w:rFonts w:ascii="Times New Roman" w:hAnsi="Times New Roman" w:cs="Times New Roman"/>
+        </w:rPr>
+        <w:t xml:space="preserve">Dr. Manjunath </w:t>
       </w:r>
       <w:proofErr w:type="spellStart"/>
       <w:r>
@@ -630,7 +776,19 @@
         <w:rPr>
           <w:rFonts w:ascii="Times New Roman" w:hAnsi="Times New Roman" w:cs="Times New Roman"/>
         </w:rPr>
-        <w:t xml:space="preserve">, Dr. </w:t>
+        <w:t xml:space="preserve">, </w:t>
+      </w:r>
+      <w:r>
+        <w:rPr>
+          <w:rFonts w:ascii="Times New Roman" w:hAnsi="Times New Roman" w:cs="Times New Roman"/>
+        </w:rPr>
+        <w:t xml:space="preserve">Dr. Vikrant Bhakta, </w:t>
+      </w:r>
+      <w:r>
+        <w:rPr>
+          <w:rFonts w:ascii="Times New Roman" w:hAnsi="Times New Roman" w:cs="Times New Roman"/>
+        </w:rPr>
+        <w:t xml:space="preserve">Dr. </w:t>
       </w:r>
       <w:proofErr w:type="spellStart"/>
       <w:r>
@@ -700,7 +858,173 @@
         <w:rPr>
           <w:rFonts w:ascii="Times New Roman" w:hAnsi="Times New Roman" w:cs="Times New Roman"/>
         </w:rPr>
-        <w:t xml:space="preserve"> Balaji and Aparna Viswanath.</w:t>
+        <w:t xml:space="preserve"> Balaji,</w:t>
+      </w:r>
+      <w:r>
+        <w:rPr>
+          <w:rFonts w:ascii="Times New Roman" w:hAnsi="Times New Roman" w:cs="Times New Roman"/>
+        </w:rPr>
+        <w:t xml:space="preserve"> Aparna Viswanath</w:t>
+      </w:r>
+      <w:r>
+        <w:rPr>
+          <w:rFonts w:ascii="Times New Roman" w:hAnsi="Times New Roman" w:cs="Times New Roman"/>
+        </w:rPr>
+        <w:t xml:space="preserve"> and Ashwini </w:t>
+      </w:r>
+      <w:r>
+        <w:rPr>
+          <w:rFonts w:ascii="Times New Roman" w:hAnsi="Times New Roman" w:cs="Times New Roman"/>
+        </w:rPr>
+        <w:t>Subramanian</w:t>
+      </w:r>
+      <w:r>
+        <w:rPr>
+          <w:rFonts w:ascii="Times New Roman" w:hAnsi="Times New Roman" w:cs="Times New Roman"/>
+        </w:rPr>
+        <w:t>.</w:t>
+      </w:r>
+      <w:r>
+        <w:rPr>
+          <w:rFonts w:ascii="Times New Roman" w:hAnsi="Times New Roman" w:cs="Times New Roman"/>
+        </w:rPr>
+        <w:t xml:space="preserve">  </w:t>
+      </w:r>
+      <w:r>
+        <w:rPr>
+          <w:rFonts w:ascii="Times New Roman" w:hAnsi="Times New Roman" w:cs="Times New Roman"/>
+        </w:rPr>
+        <w:t>I have learned a lot and will always cherish their friendship.</w:t>
+      </w:r>
+      <w:r>
+        <w:rPr>
+          <w:rFonts w:ascii="Times New Roman" w:hAnsi="Times New Roman" w:cs="Times New Roman"/>
+        </w:rPr>
+        <w:t xml:space="preserve">  </w:t>
+      </w:r>
+      <w:r>
+        <w:rPr>
+          <w:rFonts w:ascii="Times New Roman" w:hAnsi="Times New Roman" w:cs="Times New Roman"/>
+        </w:rPr>
+        <w:t>I</w:t>
+      </w:r>
+      <w:r>
+        <w:rPr>
+          <w:rFonts w:ascii="Times New Roman" w:hAnsi="Times New Roman" w:cs="Times New Roman"/>
+        </w:rPr>
+        <w:t xml:space="preserve"> </w:t>
+      </w:r>
+      <w:r>
+        <w:rPr>
+          <w:rFonts w:ascii="Times New Roman" w:hAnsi="Times New Roman" w:cs="Times New Roman"/>
+        </w:rPr>
+        <w:t xml:space="preserve">will always be indebted to Dr. Manjunath </w:t>
+      </w:r>
+      <w:proofErr w:type="spellStart"/>
+      <w:r>
+        <w:rPr>
+          <w:rFonts w:ascii="Times New Roman" w:hAnsi="Times New Roman" w:cs="Times New Roman"/>
+        </w:rPr>
+        <w:t>Somayaji</w:t>
+      </w:r>
+      <w:proofErr w:type="spellEnd"/>
+      <w:r>
+        <w:rPr>
+          <w:rFonts w:ascii="Times New Roman" w:hAnsi="Times New Roman" w:cs="Times New Roman"/>
+        </w:rPr>
+        <w:t xml:space="preserve"> </w:t>
+      </w:r>
+      <w:r>
+        <w:rPr>
+          <w:rFonts w:ascii="Times New Roman" w:hAnsi="Times New Roman" w:cs="Times New Roman"/>
+        </w:rPr>
+        <w:t>for thoughtfully guiding</w:t>
+      </w:r>
+      <w:r>
+        <w:rPr>
+          <w:rFonts w:ascii="Times New Roman" w:hAnsi="Times New Roman" w:cs="Times New Roman"/>
+        </w:rPr>
+        <w:t xml:space="preserve"> me</w:t>
+      </w:r>
+      <w:r>
+        <w:rPr>
+          <w:rFonts w:ascii="Times New Roman" w:hAnsi="Times New Roman" w:cs="Times New Roman"/>
+        </w:rPr>
+        <w:t xml:space="preserve"> both on </w:t>
+      </w:r>
+      <w:r>
+        <w:rPr>
+          <w:rFonts w:ascii="Times New Roman" w:hAnsi="Times New Roman" w:cs="Times New Roman"/>
+        </w:rPr>
+        <w:t xml:space="preserve">technical and non-technical matters </w:t>
+      </w:r>
+      <w:r>
+        <w:rPr>
+          <w:rFonts w:ascii="Times New Roman" w:hAnsi="Times New Roman" w:cs="Times New Roman"/>
+        </w:rPr>
+        <w:t>whenever</w:t>
+      </w:r>
+      <w:r>
+        <w:rPr>
+          <w:rFonts w:ascii="Times New Roman" w:hAnsi="Times New Roman" w:cs="Times New Roman"/>
+        </w:rPr>
+        <w:t xml:space="preserve"> I needed.  I am thankful to Dr. Vikrant Bhakta </w:t>
+      </w:r>
+      <w:r>
+        <w:rPr>
+          <w:rFonts w:ascii="Times New Roman" w:hAnsi="Times New Roman" w:cs="Times New Roman"/>
+        </w:rPr>
+        <w:t xml:space="preserve">for </w:t>
+      </w:r>
+      <w:r>
+        <w:rPr>
+          <w:rFonts w:ascii="Times New Roman" w:hAnsi="Times New Roman" w:cs="Times New Roman"/>
+        </w:rPr>
+        <w:t xml:space="preserve">being </w:t>
+      </w:r>
+      <w:r>
+        <w:rPr>
+          <w:rFonts w:ascii="Times New Roman" w:hAnsi="Times New Roman" w:cs="Times New Roman"/>
+        </w:rPr>
+        <w:t xml:space="preserve">a </w:t>
+      </w:r>
+      <w:r>
+        <w:rPr>
+          <w:rFonts w:ascii="Times New Roman" w:hAnsi="Times New Roman" w:cs="Times New Roman"/>
+        </w:rPr>
+        <w:t xml:space="preserve">supportive friend and collaborator. </w:t>
+      </w:r>
+      <w:r>
+        <w:rPr>
+          <w:rFonts w:ascii="Times New Roman" w:hAnsi="Times New Roman" w:cs="Times New Roman"/>
+        </w:rPr>
+        <w:t xml:space="preserve"> It was Dr. Bhakta and Dr. </w:t>
+      </w:r>
+      <w:proofErr w:type="spellStart"/>
+      <w:r>
+        <w:rPr>
+          <w:rFonts w:ascii="Times New Roman" w:hAnsi="Times New Roman" w:cs="Times New Roman"/>
+        </w:rPr>
+        <w:t>Somayaji</w:t>
+      </w:r>
+      <w:proofErr w:type="spellEnd"/>
+      <w:r>
+        <w:rPr>
+          <w:rFonts w:ascii="Times New Roman" w:hAnsi="Times New Roman" w:cs="Times New Roman"/>
+        </w:rPr>
+        <w:t xml:space="preserve"> who had</w:t>
+      </w:r>
+      <w:r>
+        <w:rPr>
+          <w:rFonts w:ascii="Times New Roman" w:hAnsi="Times New Roman" w:cs="Times New Roman"/>
+        </w:rPr>
+        <w:t xml:space="preserve"> started the initial groundwork for looking at various techniques for solving the iris capture volume problem. </w:t>
+      </w:r>
+      <w:r>
+        <w:rPr>
+          <w:rFonts w:ascii="Times New Roman" w:hAnsi="Times New Roman" w:cs="Times New Roman"/>
+        </w:rPr>
+        <w:t xml:space="preserve">  </w:t>
       </w:r>
     </w:p>
     <w:p>
@@ -716,47 +1040,110 @@
         <w:rPr>
           <w:rFonts w:ascii="Times New Roman" w:hAnsi="Times New Roman" w:cs="Times New Roman"/>
         </w:rPr>
-        <w:t xml:space="preserve">I will always be indebted to Dr. Manjunath </w:t>
+        <w:t>I would like to t</w:t>
+      </w:r>
+      <w:r>
+        <w:rPr>
+          <w:rFonts w:ascii="Times New Roman" w:hAnsi="Times New Roman" w:cs="Times New Roman"/>
+        </w:rPr>
+        <w:t>hank Jack</w:t>
+      </w:r>
+      <w:r>
+        <w:t xml:space="preserve"> </w:t>
+      </w:r>
+      <w:r>
+        <w:rPr>
+          <w:rFonts w:ascii="Times New Roman" w:hAnsi="Times New Roman" w:cs="Times New Roman"/>
+        </w:rPr>
+        <w:t>Strobel</w:t>
+      </w:r>
+      <w:r>
+        <w:rPr>
+          <w:rFonts w:ascii="Times New Roman" w:hAnsi="Times New Roman" w:cs="Times New Roman"/>
+        </w:rPr>
+        <w:t xml:space="preserve"> </w:t>
+      </w:r>
+      <w:r>
+        <w:rPr>
+          <w:rFonts w:ascii="Times New Roman" w:hAnsi="Times New Roman" w:cs="Times New Roman"/>
+        </w:rPr>
+        <w:t>of</w:t>
+      </w:r>
+      <w:r>
+        <w:rPr>
+          <w:rFonts w:ascii="Times New Roman" w:hAnsi="Times New Roman" w:cs="Times New Roman"/>
+        </w:rPr>
+        <w:t xml:space="preserve"> </w:t>
       </w:r>
       <w:proofErr w:type="spellStart"/>
       <w:r>
         <w:rPr>
           <w:rFonts w:ascii="Times New Roman" w:hAnsi="Times New Roman" w:cs="Times New Roman"/>
         </w:rPr>
-        <w:t>Somayaji</w:t>
+        <w:t>Harwin</w:t>
       </w:r>
       <w:proofErr w:type="spellEnd"/>
       <w:r>
         <w:rPr>
           <w:rFonts w:ascii="Times New Roman" w:hAnsi="Times New Roman" w:cs="Times New Roman"/>
         </w:rPr>
-        <w:t xml:space="preserve"> who has been both a friend and a professor to me and has thoughtfully guided me</w:t>
-      </w:r>
-      <w:r>
-        <w:rPr>
-          <w:rFonts w:ascii="Times New Roman" w:hAnsi="Times New Roman" w:cs="Times New Roman"/>
-        </w:rPr>
-        <w:t xml:space="preserve"> both on </w:t>
-      </w:r>
-      <w:proofErr w:type="gramStart"/>
-      <w:r>
-        <w:rPr>
-          <w:rFonts w:ascii="Times New Roman" w:hAnsi="Times New Roman" w:cs="Times New Roman"/>
-        </w:rPr>
-        <w:t xml:space="preserve">technical </w:t>
-      </w:r>
-      <w:r>
-        <w:rPr>
-          <w:rFonts w:ascii="Times New Roman" w:hAnsi="Times New Roman" w:cs="Times New Roman"/>
-        </w:rPr>
-        <w:t xml:space="preserve"> whenever</w:t>
-      </w:r>
-      <w:proofErr w:type="gramEnd"/>
-      <w:r>
-        <w:rPr>
-          <w:rFonts w:ascii="Times New Roman" w:hAnsi="Times New Roman" w:cs="Times New Roman"/>
-        </w:rPr>
-        <w:t xml:space="preserve"> I needed.  I am thankful to Dr. Vikrant Bhakta being supportive friend and collaborator. </w:t>
+        <w:t xml:space="preserve"> Camera,</w:t>
+      </w:r>
+      <w:r>
+        <w:rPr>
+          <w:rFonts w:ascii="Times New Roman" w:hAnsi="Times New Roman" w:cs="Times New Roman"/>
+        </w:rPr>
+        <w:t xml:space="preserve"> </w:t>
+      </w:r>
+      <w:r>
+        <w:rPr>
+          <w:rFonts w:ascii="Times New Roman" w:hAnsi="Times New Roman" w:cs="Times New Roman"/>
+        </w:rPr>
+        <w:t>Inc.</w:t>
+      </w:r>
+      <w:r>
+        <w:rPr>
+          <w:rFonts w:ascii="Times New Roman" w:hAnsi="Times New Roman" w:cs="Times New Roman"/>
+        </w:rPr>
+        <w:t xml:space="preserve"> for going out of his way to help with issues related to the Sinar camera</w:t>
+      </w:r>
+      <w:r>
+        <w:rPr>
+          <w:rFonts w:ascii="Times New Roman" w:hAnsi="Times New Roman" w:cs="Times New Roman"/>
+        </w:rPr>
+        <w:t xml:space="preserve">. </w:t>
+      </w:r>
+      <w:r>
+        <w:rPr>
+          <w:rFonts w:ascii="Times New Roman" w:hAnsi="Times New Roman" w:cs="Times New Roman"/>
+        </w:rPr>
+        <w:t xml:space="preserve"> I also thank Senior Lecturer Charles </w:t>
+      </w:r>
+      <w:proofErr w:type="spellStart"/>
+      <w:r>
+        <w:rPr>
+          <w:rFonts w:ascii="Times New Roman" w:hAnsi="Times New Roman" w:cs="Times New Roman"/>
+        </w:rPr>
+        <w:t>DeBus</w:t>
+      </w:r>
+      <w:proofErr w:type="spellEnd"/>
+      <w:r>
+        <w:rPr>
+          <w:rFonts w:ascii="Times New Roman" w:hAnsi="Times New Roman" w:cs="Times New Roman"/>
+        </w:rPr>
+        <w:t xml:space="preserve"> for being kind enough to teach me basics of photography using a view camera and allowing me to use his film development lab for my experimentation with a view camera photography</w:t>
+      </w:r>
+      <w:r>
+        <w:rPr>
+          <w:rFonts w:ascii="Times New Roman" w:hAnsi="Times New Roman" w:cs="Times New Roman"/>
+        </w:rPr>
+        <w:t>.</w:t>
+      </w:r>
+      <w:r>
+        <w:rPr>
+          <w:rFonts w:ascii="Times New Roman" w:hAnsi="Times New Roman" w:cs="Times New Roman"/>
+        </w:rPr>
+        <w:t xml:space="preserve"> </w:t>
       </w:r>
     </w:p>
     <w:p>
@@ -772,73 +1159,92 @@
         <w:rPr>
           <w:rFonts w:ascii="Times New Roman" w:hAnsi="Times New Roman" w:cs="Times New Roman"/>
         </w:rPr>
-        <w:t>Thank Jack</w:t>
-      </w:r>
-      <w:r>
+        <w:t xml:space="preserve">Life would have been difficult during my time at SMU without the help, support and care I received from Susan Bailey, Jay Kirk, Mitzi Hennessey, Julie </w:t>
+      </w:r>
+      <w:r>
+        <w:rPr>
+          <w:rFonts w:ascii="Times New Roman" w:hAnsi="Times New Roman" w:cs="Times New Roman"/>
+        </w:rPr>
+        <w:t>Bednar, Misti</w:t>
+      </w:r>
+      <w:r>
+        <w:rPr>
+          <w:rFonts w:ascii="Times New Roman" w:hAnsi="Times New Roman" w:cs="Times New Roman"/>
+        </w:rPr>
+        <w:t xml:space="preserve"> Compton, Kristine R. Reiley and Jim Dees.  Susan is very</w:t>
+      </w:r>
+      <w:r>
+        <w:rPr>
+          <w:rFonts w:ascii="Times New Roman" w:hAnsi="Times New Roman" w:cs="Times New Roman"/>
+        </w:rPr>
+        <w:t xml:space="preserve"> thoughtful</w:t>
+      </w:r>
+      <w:r>
+        <w:rPr>
+          <w:rFonts w:ascii="Times New Roman" w:hAnsi="Times New Roman" w:cs="Times New Roman"/>
+        </w:rPr>
+        <w:t xml:space="preserve"> and compassionate. </w:t>
+      </w:r>
+      <w:r>
+        <w:rPr>
+          <w:rFonts w:ascii="Times New Roman" w:hAnsi="Times New Roman" w:cs="Times New Roman"/>
+        </w:rPr>
         <w:t xml:space="preserve"> </w:t>
       </w:r>
-      <w:proofErr w:type="gramStart"/>
-      <w:r>
-        <w:rPr>
-          <w:rFonts w:ascii="Times New Roman" w:hAnsi="Times New Roman" w:cs="Times New Roman"/>
-        </w:rPr>
-        <w:t>Strobel</w:t>
-      </w:r>
-      <w:r>
-        <w:rPr>
-          <w:rFonts w:ascii="Times New Roman" w:hAnsi="Times New Roman" w:cs="Times New Roman"/>
-        </w:rPr>
-        <w:t xml:space="preserve">  </w:t>
-      </w:r>
-      <w:proofErr w:type="spellStart"/>
-      <w:r>
-        <w:rPr>
-          <w:rFonts w:ascii="Times New Roman" w:hAnsi="Times New Roman" w:cs="Times New Roman"/>
-        </w:rPr>
-        <w:t>Harwin</w:t>
-      </w:r>
-      <w:proofErr w:type="spellEnd"/>
-      <w:proofErr w:type="gramEnd"/>
+      <w:r>
+        <w:rPr>
+          <w:rFonts w:ascii="Times New Roman" w:hAnsi="Times New Roman" w:cs="Times New Roman"/>
+        </w:rPr>
+        <w:t xml:space="preserve">I will always be grateful for the </w:t>
+      </w:r>
+      <w:r>
+        <w:rPr>
+          <w:rFonts w:ascii="Times New Roman" w:hAnsi="Times New Roman" w:cs="Times New Roman"/>
+        </w:rPr>
+        <w:t>generosity</w:t>
+      </w:r>
+      <w:r>
+        <w:rPr>
+          <w:rFonts w:ascii="Times New Roman" w:hAnsi="Times New Roman" w:cs="Times New Roman"/>
+        </w:rPr>
+        <w:t xml:space="preserve"> Susan, Mitzi, Julie, Misti, and Kristine have shown towards me.  Jim's</w:t>
+      </w:r>
+      <w:r>
+        <w:rPr>
+          <w:rFonts w:ascii="Times New Roman" w:hAnsi="Times New Roman" w:cs="Times New Roman"/>
+        </w:rPr>
+        <w:t xml:space="preserve"> attention to details</w:t>
+      </w:r>
+      <w:r>
+        <w:rPr>
+          <w:rFonts w:ascii="Times New Roman" w:hAnsi="Times New Roman" w:cs="Times New Roman"/>
+        </w:rPr>
+        <w:t xml:space="preserve"> has ensured the quality of the dissertation. </w:t>
+      </w:r>
       <w:r>
         <w:rPr>
           <w:rFonts w:ascii="Times New Roman" w:hAnsi="Times New Roman" w:cs="Times New Roman"/>
         </w:rPr>
         <w:t xml:space="preserve"> </w:t>
       </w:r>
-      <w:proofErr w:type="spellStart"/>
-      <w:r>
-        <w:rPr>
-          <w:rFonts w:ascii="Times New Roman" w:hAnsi="Times New Roman" w:cs="Times New Roman"/>
-        </w:rPr>
-        <w:t>Camera,Inc</w:t>
-      </w:r>
-      <w:proofErr w:type="spellEnd"/>
-      <w:r>
-        <w:rPr>
-          <w:rFonts w:ascii="Times New Roman" w:hAnsi="Times New Roman" w:cs="Times New Roman"/>
-        </w:rPr>
-        <w:t>.</w:t>
-      </w:r>
-      <w:r>
-        <w:rPr>
-          <w:rFonts w:ascii="Times New Roman" w:hAnsi="Times New Roman" w:cs="Times New Roman"/>
-        </w:rPr>
-        <w:t>. And the art professor.</w:t>
-      </w:r>
-      <w:r>
-        <w:rPr>
-          <w:rFonts w:ascii="Times New Roman" w:hAnsi="Times New Roman" w:cs="Times New Roman"/>
-        </w:rPr>
-        <w:t xml:space="preserve"> Rosemary </w:t>
-      </w:r>
-      <w:proofErr w:type="spellStart"/>
-      <w:r>
-        <w:rPr>
-          <w:rFonts w:ascii="Times New Roman" w:hAnsi="Times New Roman" w:cs="Times New Roman"/>
-        </w:rPr>
-        <w:t>Gom</w:t>
-      </w:r>
-      <w:proofErr w:type="spellEnd"/>
+      <w:r>
+        <w:rPr>
+          <w:rFonts w:ascii="Times New Roman" w:hAnsi="Times New Roman" w:cs="Times New Roman"/>
+        </w:rPr>
+        <w:t>He has also been very kind and helpful with issues related to admission</w:t>
+      </w:r>
+      <w:r>
+        <w:rPr>
+          <w:rFonts w:ascii="Times New Roman" w:hAnsi="Times New Roman" w:cs="Times New Roman"/>
+        </w:rPr>
+        <w:t xml:space="preserve"> when I needed</w:t>
+      </w:r>
+      <w:r>
+        <w:rPr>
+          <w:rFonts w:ascii="Times New Roman" w:hAnsi="Times New Roman" w:cs="Times New Roman"/>
+        </w:rPr>
+        <w:t xml:space="preserve">. </w:t>
+      </w:r>
     </w:p>
     <w:p>
       <w:pPr>
@@ -853,21 +1259,69 @@
         <w:rPr>
           <w:rFonts w:ascii="Times New Roman" w:hAnsi="Times New Roman" w:cs="Times New Roman"/>
         </w:rPr>
-        <w:t xml:space="preserve">Life would have been difficult during my time at SMU without the help, support and care I received from Susan Bailey, Jay Kirk, Mitzi Hennessey, Julie </w:t>
-      </w:r>
-      <w:proofErr w:type="gramStart"/>
-      <w:r>
-        <w:rPr>
-          <w:rFonts w:ascii="Times New Roman" w:hAnsi="Times New Roman" w:cs="Times New Roman"/>
-        </w:rPr>
-        <w:t>Bednar,  Misti</w:t>
-      </w:r>
-      <w:proofErr w:type="gramEnd"/>
-      <w:r>
-        <w:rPr>
-          <w:rFonts w:ascii="Times New Roman" w:hAnsi="Times New Roman" w:cs="Times New Roman"/>
-        </w:rPr>
-        <w:t xml:space="preserve"> Compton, Kristine R. Reiley and Jim Dees.  Susan is very thoughtful, smart and compassionate. I will always be grateful for the kindness and understanding Susan, Mitzi, Julie, Misti, and Kristine have shown towards me.  Jim's attention has ensured the quality of the dissertation through his attention to details. </w:t>
+        <w:t xml:space="preserve">I would like to thank my friends outside </w:t>
+      </w:r>
+      <w:r>
+        <w:rPr>
+          <w:rFonts w:ascii="Times New Roman" w:hAnsi="Times New Roman" w:cs="Times New Roman"/>
+        </w:rPr>
+        <w:t>the sphere of my research</w:t>
+      </w:r>
+      <w:r>
+        <w:rPr>
+          <w:rFonts w:ascii="Times New Roman" w:hAnsi="Times New Roman" w:cs="Times New Roman"/>
+        </w:rPr>
+        <w:t xml:space="preserve"> who </w:t>
+      </w:r>
+      <w:r>
+        <w:rPr>
+          <w:rFonts w:ascii="Times New Roman" w:hAnsi="Times New Roman" w:cs="Times New Roman"/>
+        </w:rPr>
+        <w:t>have</w:t>
+      </w:r>
+      <w:r>
+        <w:rPr>
+          <w:rFonts w:ascii="Times New Roman" w:hAnsi="Times New Roman" w:cs="Times New Roman"/>
+        </w:rPr>
+        <w:t xml:space="preserve"> motivated </w:t>
+      </w:r>
+      <w:r>
+        <w:rPr>
+          <w:rFonts w:ascii="Times New Roman" w:hAnsi="Times New Roman" w:cs="Times New Roman"/>
+        </w:rPr>
+        <w:t>me to achieve whatever little I have till now</w:t>
+      </w:r>
+      <w:r>
+        <w:rPr>
+          <w:rFonts w:ascii="Times New Roman" w:hAnsi="Times New Roman" w:cs="Times New Roman"/>
+        </w:rPr>
+        <w:t>—</w:t>
+      </w:r>
+      <w:r>
+        <w:rPr>
+          <w:rFonts w:ascii="Times New Roman" w:hAnsi="Times New Roman" w:cs="Times New Roman"/>
+        </w:rPr>
+        <w:t xml:space="preserve">Sid </w:t>
+      </w:r>
+      <w:proofErr w:type="spellStart"/>
+      <w:r>
+        <w:rPr>
+          <w:rFonts w:ascii="Times New Roman" w:hAnsi="Times New Roman" w:cs="Times New Roman"/>
+        </w:rPr>
+        <w:t>Choraria</w:t>
+      </w:r>
+      <w:proofErr w:type="spellEnd"/>
+      <w:r>
+        <w:rPr>
+          <w:rFonts w:ascii="Times New Roman" w:hAnsi="Times New Roman" w:cs="Times New Roman"/>
+        </w:rPr>
+        <w:t xml:space="preserve">, </w:t>
+      </w:r>
+      <w:r>
+        <w:rPr>
+          <w:rFonts w:ascii="Times New Roman" w:hAnsi="Times New Roman" w:cs="Times New Roman"/>
+        </w:rPr>
+        <w:t>Kiran</w:t>
       </w:r>
       <w:r>
         <w:rPr>
@@ -875,11 +1329,165 @@
         </w:rPr>
         <w:t xml:space="preserve"> </w:t>
       </w:r>
-      <w:r>
-        <w:rPr>
-          <w:rFonts w:ascii="Times New Roman" w:hAnsi="Times New Roman" w:cs="Times New Roman"/>
-        </w:rPr>
-        <w:t xml:space="preserve">He has also been very kind and helpful with issues related to admission. </w:t>
+      <w:proofErr w:type="spellStart"/>
+      <w:r>
+        <w:rPr>
+          <w:rFonts w:ascii="Times New Roman" w:hAnsi="Times New Roman" w:cs="Times New Roman"/>
+        </w:rPr>
+        <w:t>Tatiparthi</w:t>
+      </w:r>
+      <w:proofErr w:type="spellEnd"/>
+      <w:r>
+        <w:rPr>
+          <w:rFonts w:ascii="Times New Roman" w:hAnsi="Times New Roman" w:cs="Times New Roman"/>
+        </w:rPr>
+        <w:t xml:space="preserve">, </w:t>
+      </w:r>
+      <w:proofErr w:type="spellStart"/>
+      <w:r>
+        <w:rPr>
+          <w:rFonts w:ascii="Times New Roman" w:hAnsi="Times New Roman" w:cs="Times New Roman"/>
+        </w:rPr>
+        <w:t>Ruan</w:t>
+      </w:r>
+      <w:proofErr w:type="spellEnd"/>
+      <w:r>
+        <w:rPr>
+          <w:rFonts w:ascii="Times New Roman" w:hAnsi="Times New Roman" w:cs="Times New Roman"/>
+        </w:rPr>
+        <w:t xml:space="preserve"> </w:t>
+      </w:r>
+      <w:proofErr w:type="spellStart"/>
+      <w:r>
+        <w:rPr>
+          <w:rFonts w:ascii="Times New Roman" w:hAnsi="Times New Roman" w:cs="Times New Roman"/>
+        </w:rPr>
+        <w:t>Chimata</w:t>
+      </w:r>
+      <w:proofErr w:type="spellEnd"/>
+      <w:r>
+        <w:rPr>
+          <w:rFonts w:ascii="Times New Roman" w:hAnsi="Times New Roman" w:cs="Times New Roman"/>
+        </w:rPr>
+        <w:t xml:space="preserve">, Srinivas </w:t>
+      </w:r>
+      <w:proofErr w:type="spellStart"/>
+      <w:r>
+        <w:rPr>
+          <w:rFonts w:ascii="Times New Roman" w:hAnsi="Times New Roman" w:cs="Times New Roman"/>
+        </w:rPr>
+        <w:t>Bandi</w:t>
+      </w:r>
+      <w:proofErr w:type="spellEnd"/>
+      <w:r>
+        <w:rPr>
+          <w:rFonts w:ascii="Times New Roman" w:hAnsi="Times New Roman" w:cs="Times New Roman"/>
+        </w:rPr>
+        <w:t xml:space="preserve">, </w:t>
+      </w:r>
+      <w:proofErr w:type="spellStart"/>
+      <w:r>
+        <w:rPr>
+          <w:rFonts w:ascii="Times New Roman" w:hAnsi="Times New Roman" w:cs="Times New Roman"/>
+        </w:rPr>
+        <w:t>Arun</w:t>
+      </w:r>
+      <w:proofErr w:type="spellEnd"/>
+      <w:r>
+        <w:rPr>
+          <w:rFonts w:ascii="Times New Roman" w:hAnsi="Times New Roman" w:cs="Times New Roman"/>
+        </w:rPr>
+        <w:t xml:space="preserve"> </w:t>
+      </w:r>
+      <w:proofErr w:type="spellStart"/>
+      <w:r>
+        <w:rPr>
+          <w:rFonts w:ascii="Times New Roman" w:hAnsi="Times New Roman" w:cs="Times New Roman"/>
+        </w:rPr>
+        <w:t>Hegde</w:t>
+      </w:r>
+      <w:proofErr w:type="spellEnd"/>
+      <w:r>
+        <w:rPr>
+          <w:rFonts w:ascii="Times New Roman" w:hAnsi="Times New Roman" w:cs="Times New Roman"/>
+        </w:rPr>
+        <w:t xml:space="preserve">, </w:t>
+      </w:r>
+      <w:proofErr w:type="spellStart"/>
+      <w:r>
+        <w:rPr>
+          <w:rFonts w:ascii="Times New Roman" w:hAnsi="Times New Roman" w:cs="Times New Roman"/>
+        </w:rPr>
+        <w:t>Dipto</w:t>
+      </w:r>
+      <w:proofErr w:type="spellEnd"/>
+      <w:r>
+        <w:rPr>
+          <w:rFonts w:ascii="Times New Roman" w:hAnsi="Times New Roman" w:cs="Times New Roman"/>
+        </w:rPr>
+        <w:t xml:space="preserve"> Mukherjee</w:t>
+      </w:r>
+      <w:r>
+        <w:rPr>
+          <w:rFonts w:ascii="Times New Roman" w:hAnsi="Times New Roman" w:cs="Times New Roman"/>
+        </w:rPr>
+        <w:t xml:space="preserve">, </w:t>
+      </w:r>
+      <w:r>
+        <w:rPr>
+          <w:rFonts w:ascii="Times New Roman" w:hAnsi="Times New Roman" w:cs="Times New Roman"/>
+        </w:rPr>
+        <w:t>Zahid Najam and</w:t>
+      </w:r>
+      <w:r>
+        <w:rPr>
+          <w:rFonts w:ascii="Times New Roman" w:hAnsi="Times New Roman" w:cs="Times New Roman"/>
+        </w:rPr>
+        <w:t xml:space="preserve"> </w:t>
+      </w:r>
+      <w:proofErr w:type="spellStart"/>
+      <w:r>
+        <w:rPr>
+          <w:rFonts w:ascii="Times New Roman" w:hAnsi="Times New Roman" w:cs="Times New Roman"/>
+        </w:rPr>
+        <w:t>Ni</w:t>
+      </w:r>
+      <w:r>
+        <w:rPr>
+          <w:rFonts w:ascii="Times New Roman" w:hAnsi="Times New Roman" w:cs="Times New Roman"/>
+        </w:rPr>
+        <w:t>thin</w:t>
+      </w:r>
+      <w:proofErr w:type="spellEnd"/>
+      <w:r>
+        <w:rPr>
+          <w:rFonts w:ascii="Times New Roman" w:hAnsi="Times New Roman" w:cs="Times New Roman"/>
+        </w:rPr>
+        <w:t xml:space="preserve"> Mohandas.</w:t>
+      </w:r>
+      <w:r>
+        <w:rPr>
+          <w:rFonts w:ascii="Times New Roman" w:hAnsi="Times New Roman" w:cs="Times New Roman"/>
+        </w:rPr>
+        <w:t xml:space="preserve">  I will always be grateful for</w:t>
+      </w:r>
+      <w:r>
+        <w:rPr>
+          <w:rFonts w:ascii="Times New Roman" w:hAnsi="Times New Roman" w:cs="Times New Roman"/>
+        </w:rPr>
+        <w:t xml:space="preserve"> their generosity and</w:t>
+      </w:r>
+      <w:r>
+        <w:rPr>
+          <w:rFonts w:ascii="Times New Roman" w:hAnsi="Times New Roman" w:cs="Times New Roman"/>
+        </w:rPr>
+        <w:t xml:space="preserve"> encouragement.</w:t>
+      </w:r>
+      <w:r>
+        <w:rPr>
+          <w:rFonts w:ascii="Times New Roman" w:hAnsi="Times New Roman" w:cs="Times New Roman"/>
+        </w:rPr>
+        <w:t xml:space="preserve">  </w:t>
       </w:r>
     </w:p>
     <w:p>
@@ -895,98 +1503,13 @@
         <w:rPr>
           <w:rFonts w:ascii="Times New Roman" w:hAnsi="Times New Roman" w:cs="Times New Roman"/>
         </w:rPr>
-        <w:t xml:space="preserve">I would like to thank all my friends outside </w:t>
-      </w:r>
-      <w:r>
-        <w:rPr>
-          <w:rFonts w:ascii="Times New Roman" w:hAnsi="Times New Roman" w:cs="Times New Roman"/>
-        </w:rPr>
-        <w:t>the sphere of my research</w:t>
-      </w:r>
-      <w:r>
-        <w:rPr>
-          <w:rFonts w:ascii="Times New Roman" w:hAnsi="Times New Roman" w:cs="Times New Roman"/>
-        </w:rPr>
-        <w:t>, especially Kiran</w:t>
-      </w:r>
-      <w:r>
-        <w:rPr>
-          <w:rFonts w:ascii="Times New Roman" w:hAnsi="Times New Roman" w:cs="Times New Roman"/>
-        </w:rPr>
-        <w:t xml:space="preserve"> Tatiparthi, Ruan Chimata, Srinivas Bandi, Arun Hegde, Zahid Najam, </w:t>
-      </w:r>
-      <w:proofErr w:type="spellStart"/>
-      <w:r>
-        <w:rPr>
-          <w:rFonts w:ascii="Times New Roman" w:hAnsi="Times New Roman" w:cs="Times New Roman"/>
-        </w:rPr>
-        <w:t>Nithin</w:t>
-      </w:r>
-      <w:proofErr w:type="spellEnd"/>
-      <w:r>
-        <w:rPr>
-          <w:rFonts w:ascii="Times New Roman" w:hAnsi="Times New Roman" w:cs="Times New Roman"/>
-        </w:rPr>
-        <w:t xml:space="preserve"> Mohandas, </w:t>
-      </w:r>
-      <w:r>
-        <w:rPr>
-          <w:rFonts w:ascii="Times New Roman" w:hAnsi="Times New Roman" w:cs="Times New Roman"/>
-        </w:rPr>
-        <w:t>Anirban Chowdhury</w:t>
-      </w:r>
-      <w:r>
-        <w:rPr>
-          <w:rFonts w:ascii="Times New Roman" w:hAnsi="Times New Roman" w:cs="Times New Roman"/>
-        </w:rPr>
-        <w:t xml:space="preserve">, </w:t>
-      </w:r>
-      <w:r>
-        <w:rPr>
-          <w:rFonts w:ascii="Times New Roman" w:hAnsi="Times New Roman" w:cs="Times New Roman"/>
-        </w:rPr>
-        <w:t>Abhishek Pareek</w:t>
-      </w:r>
-      <w:r>
-        <w:rPr>
-          <w:rFonts w:ascii="Times New Roman" w:hAnsi="Times New Roman" w:cs="Times New Roman"/>
-        </w:rPr>
-        <w:t xml:space="preserve">, </w:t>
-      </w:r>
-      <w:r>
-        <w:rPr>
-          <w:rFonts w:ascii="Times New Roman" w:hAnsi="Times New Roman" w:cs="Times New Roman"/>
-        </w:rPr>
-        <w:t xml:space="preserve">Pradeep </w:t>
-      </w:r>
-      <w:proofErr w:type="spellStart"/>
-      <w:r>
-        <w:rPr>
-          <w:rFonts w:ascii="Times New Roman" w:hAnsi="Times New Roman" w:cs="Times New Roman"/>
-        </w:rPr>
-        <w:t>Manigandan</w:t>
-      </w:r>
-      <w:proofErr w:type="spellEnd"/>
-      <w:r>
-        <w:rPr>
-          <w:rFonts w:ascii="Times New Roman" w:hAnsi="Times New Roman" w:cs="Times New Roman"/>
-        </w:rPr>
-        <w:t xml:space="preserve">, Anand </w:t>
-      </w:r>
-      <w:proofErr w:type="spellStart"/>
-      <w:proofErr w:type="gramStart"/>
-      <w:r>
-        <w:rPr>
-          <w:rFonts w:ascii="Times New Roman" w:hAnsi="Times New Roman" w:cs="Times New Roman"/>
-        </w:rPr>
-        <w:t>Lakshmanan</w:t>
-      </w:r>
-      <w:proofErr w:type="spellEnd"/>
-      <w:r>
-        <w:rPr>
-          <w:rFonts w:ascii="Times New Roman" w:hAnsi="Times New Roman" w:cs="Times New Roman"/>
-        </w:rPr>
-        <w:t>,</w:t>
+        <w:t xml:space="preserve">I </w:t>
+      </w:r>
+      <w:r>
+        <w:rPr>
+          <w:rFonts w:ascii="Times New Roman" w:hAnsi="Times New Roman" w:cs="Times New Roman"/>
+        </w:rPr>
+        <w:t>have</w:t>
       </w:r>
       <w:r>
         <w:rPr>
@@ -998,14 +1521,194 @@
         <w:rPr>
           <w:rFonts w:ascii="Times New Roman" w:hAnsi="Times New Roman" w:cs="Times New Roman"/>
         </w:rPr>
-        <w:t xml:space="preserve"> who</w:t>
-      </w:r>
-      <w:proofErr w:type="gramEnd"/>
-      <w:r>
-        <w:rPr>
-          <w:rFonts w:ascii="Times New Roman" w:hAnsi="Times New Roman" w:cs="Times New Roman"/>
-        </w:rPr>
-        <w:t xml:space="preserve"> have always encouraged and pushed me to  </w:t>
+        <w:t xml:space="preserve">been </w:t>
+      </w:r>
+      <w:r>
+        <w:rPr>
+          <w:rFonts w:ascii="Times New Roman" w:hAnsi="Times New Roman" w:cs="Times New Roman"/>
+        </w:rPr>
+        <w:t xml:space="preserve">blessed </w:t>
+      </w:r>
+      <w:r>
+        <w:rPr>
+          <w:rFonts w:ascii="Times New Roman" w:hAnsi="Times New Roman" w:cs="Times New Roman"/>
+        </w:rPr>
+        <w:t xml:space="preserve">to have a </w:t>
+      </w:r>
+      <w:r>
+        <w:rPr>
+          <w:rFonts w:ascii="Times New Roman" w:hAnsi="Times New Roman" w:cs="Times New Roman"/>
+        </w:rPr>
+        <w:t>beautiful</w:t>
+      </w:r>
+      <w:r>
+        <w:rPr>
+          <w:rFonts w:ascii="Times New Roman" w:hAnsi="Times New Roman" w:cs="Times New Roman"/>
+        </w:rPr>
+        <w:t xml:space="preserve"> family.  </w:t>
+      </w:r>
+      <w:r>
+        <w:rPr>
+          <w:rFonts w:ascii="Times New Roman" w:hAnsi="Times New Roman" w:cs="Times New Roman"/>
+        </w:rPr>
+        <w:t>I thank my parents for the unmatched sacrifices they have made</w:t>
+      </w:r>
+      <w:r>
+        <w:rPr>
+          <w:rFonts w:ascii="Times New Roman" w:hAnsi="Times New Roman" w:cs="Times New Roman"/>
+        </w:rPr>
+        <w:t xml:space="preserve"> for providing me the best education, </w:t>
+      </w:r>
+      <w:r>
+        <w:rPr>
+          <w:rFonts w:ascii="Times New Roman" w:hAnsi="Times New Roman" w:cs="Times New Roman"/>
+        </w:rPr>
+        <w:t>incommensurable</w:t>
+      </w:r>
+      <w:r>
+        <w:rPr>
+          <w:rFonts w:ascii="Times New Roman" w:hAnsi="Times New Roman" w:cs="Times New Roman"/>
+        </w:rPr>
+        <w:t xml:space="preserve"> </w:t>
+      </w:r>
+      <w:r>
+        <w:rPr>
+          <w:rFonts w:ascii="Times New Roman" w:hAnsi="Times New Roman" w:cs="Times New Roman"/>
+        </w:rPr>
+        <w:t xml:space="preserve">love, </w:t>
+      </w:r>
+      <w:r>
+        <w:rPr>
+          <w:rFonts w:ascii="Times New Roman" w:hAnsi="Times New Roman" w:cs="Times New Roman"/>
+        </w:rPr>
+        <w:t xml:space="preserve">and constant inspiration. </w:t>
+      </w:r>
+      <w:r>
+        <w:rPr>
+          <w:rFonts w:ascii="Times New Roman" w:hAnsi="Times New Roman" w:cs="Times New Roman"/>
+        </w:rPr>
+        <w:t xml:space="preserve"> </w:t>
+      </w:r>
+      <w:r>
+        <w:rPr>
+          <w:rFonts w:ascii="Times New Roman" w:hAnsi="Times New Roman" w:cs="Times New Roman"/>
+        </w:rPr>
+        <w:t xml:space="preserve"> I am grateful for </w:t>
+      </w:r>
+      <w:r>
+        <w:rPr>
+          <w:rFonts w:ascii="Times New Roman" w:hAnsi="Times New Roman" w:cs="Times New Roman"/>
+        </w:rPr>
+        <w:t xml:space="preserve">the </w:t>
+      </w:r>
+      <w:r>
+        <w:rPr>
+          <w:rFonts w:ascii="Times New Roman" w:hAnsi="Times New Roman" w:cs="Times New Roman"/>
+        </w:rPr>
+        <w:t xml:space="preserve">gift of a </w:t>
+      </w:r>
+      <w:r>
+        <w:rPr>
+          <w:rFonts w:ascii="Times New Roman" w:hAnsi="Times New Roman" w:cs="Times New Roman"/>
+        </w:rPr>
+        <w:t>wonderful</w:t>
+      </w:r>
+      <w:r>
+        <w:rPr>
+          <w:rFonts w:ascii="Times New Roman" w:hAnsi="Times New Roman" w:cs="Times New Roman"/>
+        </w:rPr>
+        <w:t xml:space="preserve"> brother and </w:t>
+      </w:r>
+      <w:r>
+        <w:rPr>
+          <w:rFonts w:ascii="Times New Roman" w:hAnsi="Times New Roman" w:cs="Times New Roman"/>
+        </w:rPr>
+        <w:t>sweet</w:t>
+      </w:r>
+      <w:r>
+        <w:rPr>
+          <w:rFonts w:ascii="Times New Roman" w:hAnsi="Times New Roman" w:cs="Times New Roman"/>
+        </w:rPr>
+        <w:t xml:space="preserve"> </w:t>
+      </w:r>
+      <w:r>
+        <w:rPr>
+          <w:rFonts w:ascii="Times New Roman" w:hAnsi="Times New Roman" w:cs="Times New Roman"/>
+        </w:rPr>
+        <w:t>sister</w:t>
+      </w:r>
+      <w:r>
+        <w:rPr>
+          <w:rFonts w:ascii="Times New Roman" w:hAnsi="Times New Roman" w:cs="Times New Roman"/>
+        </w:rPr>
+        <w:t xml:space="preserve">.  </w:t>
+      </w:r>
+      <w:r>
+        <w:rPr>
+          <w:rFonts w:ascii="Times New Roman" w:hAnsi="Times New Roman" w:cs="Times New Roman"/>
+        </w:rPr>
+        <w:t>I highly value their</w:t>
+      </w:r>
+      <w:r>
+        <w:rPr>
+          <w:rFonts w:ascii="Times New Roman" w:hAnsi="Times New Roman" w:cs="Times New Roman"/>
+        </w:rPr>
+        <w:t xml:space="preserve"> </w:t>
+      </w:r>
+      <w:r>
+        <w:rPr>
+          <w:rFonts w:ascii="Times New Roman" w:hAnsi="Times New Roman" w:cs="Times New Roman"/>
+        </w:rPr>
+        <w:lastRenderedPageBreak/>
+        <w:t>love</w:t>
+      </w:r>
+      <w:r>
+        <w:rPr>
+          <w:rFonts w:ascii="Times New Roman" w:hAnsi="Times New Roman" w:cs="Times New Roman"/>
+        </w:rPr>
+        <w:t xml:space="preserve"> and words of encouragement.  I am very fortunate to have very </w:t>
+      </w:r>
+      <w:r>
+        <w:rPr>
+          <w:rFonts w:ascii="Times New Roman" w:hAnsi="Times New Roman" w:cs="Times New Roman"/>
+        </w:rPr>
+        <w:t>kindhearted</w:t>
+      </w:r>
+      <w:r>
+        <w:rPr>
+          <w:rFonts w:ascii="Times New Roman" w:hAnsi="Times New Roman" w:cs="Times New Roman"/>
+        </w:rPr>
+        <w:t xml:space="preserve"> and understanding parents-in-law.</w:t>
+      </w:r>
+      <w:r>
+        <w:rPr>
+          <w:rFonts w:ascii="Times New Roman" w:hAnsi="Times New Roman" w:cs="Times New Roman"/>
+        </w:rPr>
+        <w:t xml:space="preserve">  I can’t thank them enough for their immense love, tiresome patience, and </w:t>
+      </w:r>
+      <w:r>
+        <w:rPr>
+          <w:rFonts w:ascii="Times New Roman" w:hAnsi="Times New Roman" w:cs="Times New Roman"/>
+        </w:rPr>
+        <w:t>unceasing</w:t>
+      </w:r>
+      <w:r>
+        <w:rPr>
+          <w:rFonts w:ascii="Times New Roman" w:hAnsi="Times New Roman" w:cs="Times New Roman"/>
+        </w:rPr>
+        <w:t xml:space="preserve"> encouragement. </w:t>
+      </w:r>
+      <w:r>
+        <w:rPr>
+          <w:rFonts w:ascii="Times New Roman" w:hAnsi="Times New Roman" w:cs="Times New Roman"/>
+        </w:rPr>
+        <w:t xml:space="preserve"> </w:t>
+      </w:r>
+      <w:r>
+        <w:rPr>
+          <w:rFonts w:ascii="Times New Roman" w:hAnsi="Times New Roman" w:cs="Times New Roman"/>
+        </w:rPr>
+        <w:t xml:space="preserve"> </w:t>
       </w:r>
     </w:p>
     <w:p>
@@ -1029,7 +1732,19 @@
         <w:rPr>
           <w:rFonts w:ascii="Times New Roman" w:hAnsi="Times New Roman" w:cs="Times New Roman"/>
         </w:rPr>
-        <w:t xml:space="preserve">I would like to thank my family and friends especially to my wife, </w:t>
+        <w:t>Last but not the least, I thank my wife</w:t>
+      </w:r>
+      <w:r>
+        <w:rPr>
+          <w:rFonts w:ascii="Times New Roman" w:hAnsi="Times New Roman" w:cs="Times New Roman"/>
+        </w:rPr>
+        <w:t xml:space="preserve"> and best friend</w:t>
+      </w:r>
+      <w:r>
+        <w:rPr>
+          <w:rFonts w:ascii="Times New Roman" w:hAnsi="Times New Roman" w:cs="Times New Roman"/>
+        </w:rPr>
+        <w:t xml:space="preserve">, </w:t>
       </w:r>
       <w:proofErr w:type="spellStart"/>
       <w:r>
@@ -1043,7 +1758,67 @@
         <w:rPr>
           <w:rFonts w:ascii="Times New Roman" w:hAnsi="Times New Roman" w:cs="Times New Roman"/>
         </w:rPr>
-        <w:t xml:space="preserve">, for her steadfast support, unfathomable patience, and eternal love; our parents for their love, blessings, and constant encouragement; my brother and sister for their love and wishes; </w:t>
+        <w:t xml:space="preserve">, for her steadfast support, unfathomable patience, and unconditional love </w:t>
+      </w:r>
+      <w:r>
+        <w:rPr>
+          <w:rFonts w:ascii="Times New Roman" w:hAnsi="Times New Roman" w:cs="Times New Roman"/>
+        </w:rPr>
+        <w:t xml:space="preserve">for me </w:t>
+      </w:r>
+      <w:r>
+        <w:rPr>
+          <w:rFonts w:ascii="Times New Roman" w:hAnsi="Times New Roman" w:cs="Times New Roman"/>
+        </w:rPr>
+        <w:t xml:space="preserve">through the </w:t>
+      </w:r>
+      <w:r>
+        <w:rPr>
+          <w:rFonts w:ascii="Times New Roman" w:hAnsi="Times New Roman" w:cs="Times New Roman"/>
+        </w:rPr>
+        <w:t>vicissitudes</w:t>
+      </w:r>
+      <w:r>
+        <w:rPr>
+          <w:rFonts w:ascii="Times New Roman" w:hAnsi="Times New Roman" w:cs="Times New Roman"/>
+        </w:rPr>
+        <w:t xml:space="preserve"> of </w:t>
+      </w:r>
+      <w:r>
+        <w:rPr>
+          <w:rFonts w:ascii="Times New Roman" w:hAnsi="Times New Roman" w:cs="Times New Roman"/>
+        </w:rPr>
+        <w:t xml:space="preserve">our </w:t>
+      </w:r>
+      <w:r>
+        <w:rPr>
+          <w:rFonts w:ascii="Times New Roman" w:hAnsi="Times New Roman" w:cs="Times New Roman"/>
+        </w:rPr>
+        <w:t>life.</w:t>
+      </w:r>
+      <w:r>
+        <w:rPr>
+          <w:rFonts w:ascii="Times New Roman" w:hAnsi="Times New Roman" w:cs="Times New Roman"/>
+        </w:rPr>
+        <w:t xml:space="preserve">  Time just seems to fly in her presence.  </w:t>
+      </w:r>
+      <w:r>
+        <w:rPr>
+          <w:rFonts w:ascii="Times New Roman" w:hAnsi="Times New Roman" w:cs="Times New Roman"/>
+        </w:rPr>
+        <w:t xml:space="preserve">  </w:t>
+      </w:r>
+      <w:r>
+        <w:rPr>
+          <w:rFonts w:ascii="Times New Roman" w:hAnsi="Times New Roman" w:cs="Times New Roman"/>
+        </w:rPr>
+        <w:t xml:space="preserve">  </w:t>
+      </w:r>
+      <w:r>
+        <w:rPr>
+          <w:rFonts w:ascii="Times New Roman" w:hAnsi="Times New Roman" w:cs="Times New Roman"/>
+        </w:rPr>
+        <w:t xml:space="preserve">    </w:t>
       </w:r>
       <w:r>
         <w:rPr>
@@ -1349,7 +2124,7 @@
         <w:rPr>
           <w:rFonts w:ascii="Times New Roman" w:hAnsi="Times New Roman" w:cs="Times New Roman"/>
         </w:rPr>
-        <w:t xml:space="preserve">Iris recognition is a promising biometric surveillance technology. </w:t>
+        <w:t xml:space="preserve">Despite the success of iris recognition in close-range and regulated spaces for biometric authentication, it has hitherto failed to gain wide-scale adoption in large, unrestricted environments.  The problem arises from a fundamental limitation of all imaging systems called the depth of field--the limited range of distances within which subjects appear sharp in the image. The loss of details in iris image outside a small finite volume--the capture volume--dramatically deteriorates the performance of iris recognition beyond a small range of distances.  Existing techniques are usually expensive, computationally complex or exhibit low signal-to-noise ratio. </w:t>
       </w:r>
       <w:r>
         <w:rPr>
@@ -1361,7 +2136,7 @@
         <w:rPr>
           <w:rFonts w:ascii="Times New Roman" w:hAnsi="Times New Roman" w:cs="Times New Roman"/>
         </w:rPr>
-        <w:t xml:space="preserve">However, the inability of an iris camera to operate across a large range severely restricts its use. </w:t>
+        <w:t xml:space="preserve">Is there a way to combine the classical Scheimpflug technique with modern computational imaging to find a reliable method that can significantly extend the depth of field of iris recognition? </w:t>
       </w:r>
       <w:r>
         <w:rPr>
@@ -1373,19 +2148,7 @@
         <w:rPr>
           <w:rFonts w:ascii="Times New Roman" w:hAnsi="Times New Roman" w:cs="Times New Roman"/>
         </w:rPr>
-        <w:t>For example, subjects are required to either stand still at a fixed standoff distance or move slowly through a pre-defined and narrow zone during the capture. Such restrictions pose sever challenges for scaling iris recognition systems that can be used with multiple subjects and in crowded areas</w:t>
-      </w:r>
-      <w:r>
-        <w:rPr>
-          <w:rFonts w:ascii="Times New Roman" w:hAnsi="Times New Roman" w:cs="Times New Roman"/>
-        </w:rPr>
-        <w:t xml:space="preserve">.  </w:t>
-      </w:r>
-      <w:r>
-        <w:rPr>
-          <w:rFonts w:ascii="Times New Roman" w:hAnsi="Times New Roman" w:cs="Times New Roman"/>
-        </w:rPr>
-        <w:t xml:space="preserve"> </w:t>
+        <w:t>Unexpectedly, the technique we found in this thesis is simple and provides several key advantages over existing approaches.</w:t>
       </w:r>
     </w:p>
     <w:p>
@@ -1401,19 +2164,14 @@
         <w:rPr>
           <w:rFonts w:ascii="Times New Roman" w:hAnsi="Times New Roman" w:cs="Times New Roman"/>
         </w:rPr>
-        <w:t>Two main methods for improving the imaging volume of current iris cameras have been proposed recently: By making the imaging system's response insensitive to focusing errors using wavefront coding</w:t>
-      </w:r>
-      <w:r>
-        <w:rPr>
-          <w:rFonts w:ascii="Times New Roman" w:hAnsi="Times New Roman" w:cs="Times New Roman"/>
-        </w:rPr>
-        <w:t xml:space="preserve">. </w:t>
-      </w:r>
-      <w:r>
-        <w:rPr>
-          <w:rFonts w:ascii="Times New Roman" w:hAnsi="Times New Roman" w:cs="Times New Roman"/>
-        </w:rPr>
-        <w:t xml:space="preserve">Or by aggregating a large imaging volume using multiple cameras juxtaposed in time or space. </w:t>
+        <w:t xml:space="preserve">We developed a pair of equations that describe imaging in systems in which the lens and the sensor can rotate about independent pivots. The primary advantage of our models over existing models is that they directly incorporate the pupil parameters, allowing us to predict the nature of the image in such systems efficiently.  Furthermore, analysis of geometric properties using our </w:t>
+      </w:r>
+      <w:r>
+        <w:rPr>
+          <w:rFonts w:ascii="Times New Roman" w:hAnsi="Times New Roman" w:cs="Times New Roman"/>
+        </w:rPr>
+        <w:lastRenderedPageBreak/>
+        <w:t xml:space="preserve">model led to the discovery of the set of conditions required for synthesizing an extended depth of field image from a sequence of images captured while continually rotating the lens. We call this new computational technique angular focus stacking. </w:t>
       </w:r>
       <w:r>
         <w:rPr>
@@ -1425,17 +2183,8 @@
         <w:rPr>
           <w:rFonts w:ascii="Times New Roman" w:hAnsi="Times New Roman" w:cs="Times New Roman"/>
         </w:rPr>
-        <w:t xml:space="preserve">While the wavefront coding systems improve the imaging volume by a few folds at close standoff distances, they generally entail high computational cost and are plagued by low SNR. The second method, which requires multiple synchronized cameras for tracking and capturing subjects with the specified volume, has significant system complexity and incur high system cost.    </w:t>
-      </w:r>
-    </w:p>
-    <w:p>
-      <w:pPr>
-        <w:spacing w:after="0"/>
-        <w:jc w:val="center"/>
-        <w:rPr>
-          <w:rFonts w:ascii="Times New Roman" w:hAnsi="Times New Roman" w:cs="Times New Roman"/>
-        </w:rPr>
-      </w:pPr>
+        <w:t xml:space="preserve">One of the key advantages of our method is that the improvement is the depth of field is constrained only by magnification.  Additionally, we found that rotation of the lens about the center of the entrance pupil allows us to analytically register the images in the stack instead of relying on computationally intensive algorithms.   </w:t>
+      </w:r>
     </w:p>
     <w:p>
       <w:pPr>
@@ -1450,94 +2199,16 @@
         <w:rPr>
           <w:rFonts w:ascii="Times New Roman" w:hAnsi="Times New Roman" w:cs="Times New Roman"/>
         </w:rPr>
-        <w:lastRenderedPageBreak/>
-        <w:t>T</w:t>
-      </w:r>
-      <w:r>
-        <w:rPr>
-          <w:rFonts w:ascii="Times New Roman" w:hAnsi="Times New Roman" w:cs="Times New Roman"/>
-        </w:rPr>
-        <w:t xml:space="preserve">o extend the imaging volume of iris acquisition systems by multiple folds while using a single camera, I propose to use a combination of classical </w:t>
-      </w:r>
-      <w:r>
-        <w:rPr>
-          <w:rFonts w:ascii="Times New Roman" w:hAnsi="Times New Roman" w:cs="Times New Roman"/>
-        </w:rPr>
-        <w:t>Scheimpflug</w:t>
-      </w:r>
-      <w:r>
-        <w:rPr>
-          <w:rFonts w:ascii="Times New Roman" w:hAnsi="Times New Roman" w:cs="Times New Roman"/>
-        </w:rPr>
-        <w:t xml:space="preserve"> photography with modern computational imaging. Using </w:t>
-      </w:r>
-      <w:r>
-        <w:rPr>
-          <w:rFonts w:ascii="Times New Roman" w:hAnsi="Times New Roman" w:cs="Times New Roman"/>
-        </w:rPr>
-        <w:t>Scheimpflug</w:t>
-      </w:r>
-      <w:r>
-        <w:rPr>
-          <w:rFonts w:ascii="Times New Roman" w:hAnsi="Times New Roman" w:cs="Times New Roman"/>
-        </w:rPr>
-        <w:t xml:space="preserve"> imaging </w:t>
-      </w:r>
-      <w:r>
-        <w:rPr>
-          <w:rFonts w:ascii="Times New Roman" w:hAnsi="Times New Roman" w:cs="Times New Roman"/>
-          <w:noProof/>
-        </w:rPr>
-        <w:t>techniques</w:t>
-      </w:r>
-      <w:r>
-        <w:rPr>
-          <w:rFonts w:ascii="Times New Roman" w:hAnsi="Times New Roman" w:cs="Times New Roman"/>
-          <w:noProof/>
-        </w:rPr>
-        <w:t>,</w:t>
-      </w:r>
-      <w:r>
-        <w:rPr>
-          <w:rFonts w:ascii="Times New Roman" w:hAnsi="Times New Roman" w:cs="Times New Roman"/>
-        </w:rPr>
-        <w:t xml:space="preserve"> the plane of sharp focus and the associated DOF can be oriented within a prescribed imaging volume. An optimal orientation of the DOF will be found that maximizes the ability to capture in-focus iris images from multiple subjects positioned within the volume. Computational imaging techniques will be used to address the space variance associated with </w:t>
-      </w:r>
-      <w:r>
-        <w:rPr>
-          <w:rFonts w:ascii="Times New Roman" w:hAnsi="Times New Roman" w:cs="Times New Roman"/>
-        </w:rPr>
-        <w:t>Scheimpflug</w:t>
-      </w:r>
-      <w:r>
-        <w:rPr>
-          <w:rFonts w:ascii="Times New Roman" w:hAnsi="Times New Roman" w:cs="Times New Roman"/>
-        </w:rPr>
-        <w:t xml:space="preserve"> imaging, and for further improving the spatial resolution of the camera.</w:t>
-      </w:r>
-    </w:p>
-    <w:p>
-      <w:pPr>
-        <w:spacing w:after="0" w:line="480" w:lineRule="auto"/>
-        <w:ind w:firstLine="576"/>
-        <w:jc w:val="both"/>
-        <w:rPr>
-          <w:rFonts w:ascii="Times New Roman" w:hAnsi="Times New Roman" w:cs="Times New Roman"/>
-        </w:rPr>
-      </w:pPr>
-      <w:r>
-        <w:rPr>
-          <w:rFonts w:ascii="Times New Roman" w:hAnsi="Times New Roman" w:cs="Times New Roman"/>
-        </w:rPr>
-        <w:t xml:space="preserve">The complexity of such a system is minimal as it will not require multiple cameras and sophisticated tracking mechanism. This system can be scaled simply by using a lens with higher magnification and/ or a sensor with larger area which can be highly cost effective and efficient for installment in public places. </w:t>
-      </w:r>
-    </w:p>
-    <w:p>
-      <w:pPr>
-        <w:rPr>
-          <w:rFonts w:ascii="Times New Roman" w:hAnsi="Times New Roman" w:cs="Times New Roman"/>
-        </w:rPr>
-      </w:pPr>
+        <w:t>The angular focus stacking method is tailor-made for significantly extending the capture volume of iris acquisition systems, ye</w:t>
+      </w:r>
+      <w:bookmarkStart w:id="0" w:name="_GoBack"/>
+      <w:bookmarkEnd w:id="0"/>
+      <w:r>
+        <w:rPr>
+          <w:rFonts w:ascii="Times New Roman" w:hAnsi="Times New Roman" w:cs="Times New Roman"/>
+        </w:rPr>
+        <w:t>t it is simple, easily scalable, cost-effective and computationally efficient for real-time performance.  Moreover, we obtain huge gains in depth of field without sacrificing optical resolution and signal-to-noise ratio. Additionally, we have demonstrated that we can capture images for angular focus stacking within a fraction of the time required by traditional imaging for the same depth of field and exposure level. Therefore, the constraint on subject movement within the large capture volume can be significantly relaxed using the proposed method.</w:t>
+      </w:r>
       <w:r>
         <w:rPr>
           <w:rFonts w:ascii="Times New Roman" w:hAnsi="Times New Roman" w:cs="Times New Roman"/>
@@ -8939,7 +9610,7 @@
             <w:rFonts w:ascii="Times New Roman" w:hAnsi="Times New Roman" w:cs="Times New Roman"/>
             <w:noProof/>
           </w:rPr>
-          <w:t>iv</w:t>
+          <w:t>vii</w:t>
         </w:r>
         <w:r>
           <w:rPr>

</xml_diff>

<commit_message>
submitting to committee for review
</commit_message>
<xml_diff>
--- a/chapters/FinalCheck_JimDees/PreliminaryPages_set_02.docx
+++ b/chapters/FinalCheck_JimDees/PreliminaryPages_set_02.docx
@@ -2608,211 +2608,247 @@
         <w:rPr>
           <w:rFonts w:ascii="Times New Roman" w:hAnsi="Times New Roman" w:cs="Times New Roman"/>
         </w:rPr>
-        <w:t>We developed a pair of equations that describe imaging in systems in which the lens and the sensor can rotate about independent pivots. The primary advantage of our models over existing models</w:t>
+        <w:t xml:space="preserve">We developed a pair of equations that describe imaging in systems in which the lens and the sensor can rotate about independent pivots. The primary advantage of our models over existing models is that they directly incorporate the pupil parameters, allowing us to predict the nature of </w:t>
+      </w:r>
+      <w:r>
+        <w:rPr>
+          <w:rFonts w:ascii="Times New Roman" w:hAnsi="Times New Roman" w:cs="Times New Roman"/>
+        </w:rPr>
+        <w:lastRenderedPageBreak/>
+        <w:t xml:space="preserve">the image in such systems efficiently.  Furthermore, analysis of geometric properties using our model led to the discovery of the set of conditions required for synthesizing an extended depth of field image from a sequence of images captured while continually rotating the lens. We call this new computational technique angular focus stacking. </w:t>
+      </w:r>
+      <w:r>
+        <w:rPr>
+          <w:rFonts w:ascii="Times New Roman" w:hAnsi="Times New Roman" w:cs="Times New Roman"/>
+        </w:rPr>
+        <w:t xml:space="preserve"> </w:t>
+      </w:r>
+      <w:r>
+        <w:rPr>
+          <w:rFonts w:ascii="Times New Roman" w:hAnsi="Times New Roman" w:cs="Times New Roman"/>
+        </w:rPr>
+        <w:t xml:space="preserve">One of the key advantages of our method is that the improvement is the depth of field is constrained only by magnification.  Additionally, we found that rotation of the lens about the center of the entrance pupil allows us to analytically register the images in the stack instead of relying on computationally intensive algorithms.   </w:t>
+      </w:r>
+    </w:p>
+    <w:p>
+      <w:pPr>
+        <w:spacing w:after="0" w:line="480" w:lineRule="auto"/>
+        <w:ind w:firstLine="576"/>
+        <w:jc w:val="both"/>
+        <w:rPr>
+          <w:rFonts w:ascii="Times New Roman" w:hAnsi="Times New Roman" w:cs="Times New Roman"/>
+        </w:rPr>
+      </w:pPr>
+      <w:r>
+        <w:rPr>
+          <w:rFonts w:ascii="Times New Roman" w:hAnsi="Times New Roman" w:cs="Times New Roman"/>
+        </w:rPr>
+        <w:t>The angular focus stacking method is tailor-made for significantly extending the capture volume of iris acquisition systems, yet it is simple, easily scalable, cost-effective and computationally efficient for real-time performance.  Moreover, we obtain huge gains in depth of field without sacrificing optical resolution and signal-to-noise ratio. Additionally, we have demonstrated that we can capture images for angular focus stacking within a fraction of the time required by traditional imaging for the same depth of field and exposure level. Therefore, the constraint on subject movement within the large capture volume can be significantly relaxed using the proposed method.</w:t>
+      </w:r>
+      <w:r>
+        <w:rPr>
+          <w:rFonts w:ascii="Times New Roman" w:hAnsi="Times New Roman" w:cs="Times New Roman"/>
+        </w:rPr>
+        <w:br w:type="page"/>
+      </w:r>
+    </w:p>
+    <w:p>
+      <w:pPr>
+        <w:spacing w:after="0" w:line="480" w:lineRule="auto"/>
+        <w:jc w:val="center"/>
+        <w:rPr>
+          <w:rFonts w:ascii="Times New Roman" w:hAnsi="Times New Roman" w:cs="Times New Roman"/>
+        </w:rPr>
+      </w:pPr>
+      <w:r>
+        <w:rPr>
+          <w:rFonts w:ascii="Times New Roman" w:hAnsi="Times New Roman" w:cs="Times New Roman"/>
+        </w:rPr>
+        <w:lastRenderedPageBreak/>
+        <w:t>TABLE OF CONTENTS</w:t>
+      </w:r>
+    </w:p>
+    <w:p>
+      <w:pPr>
+        <w:spacing w:line="480" w:lineRule="auto"/>
+        <w:jc w:val="both"/>
+        <w:rPr>
+          <w:rFonts w:ascii="Times New Roman" w:hAnsi="Times New Roman" w:cs="Times New Roman"/>
+        </w:rPr>
+      </w:pPr>
+    </w:p>
+    <w:p>
+      <w:pPr>
+        <w:tabs>
+          <w:tab w:val="right" w:pos="8640"/>
+        </w:tabs>
+        <w:spacing w:after="0" w:line="480" w:lineRule="auto"/>
+        <w:jc w:val="both"/>
+        <w:rPr>
+          <w:rFonts w:ascii="Times New Roman" w:hAnsi="Times New Roman" w:cs="Times New Roman"/>
+        </w:rPr>
+      </w:pPr>
+      <w:r>
+        <w:rPr>
+          <w:rFonts w:ascii="Times New Roman" w:hAnsi="Times New Roman" w:cs="Times New Roman"/>
+        </w:rPr>
+        <w:t xml:space="preserve">ACKNOWLEDGEMENTS……………………………………………………………………… </w:t>
+      </w:r>
+      <w:r>
+        <w:rPr>
+          <w:rFonts w:ascii="Times New Roman" w:hAnsi="Times New Roman" w:cs="Times New Roman"/>
+        </w:rPr>
+        <w:tab/>
+        <w:t>iii</w:t>
+      </w:r>
+    </w:p>
+    <w:p>
+      <w:pPr>
+        <w:tabs>
+          <w:tab w:val="right" w:pos="8640"/>
+        </w:tabs>
+        <w:spacing w:after="0" w:line="480" w:lineRule="auto"/>
+        <w:jc w:val="both"/>
+        <w:rPr>
+          <w:rFonts w:ascii="Times New Roman" w:hAnsi="Times New Roman" w:cs="Times New Roman"/>
+        </w:rPr>
+      </w:pPr>
+      <w:r>
+        <w:rPr>
+          <w:rFonts w:ascii="Times New Roman" w:hAnsi="Times New Roman" w:cs="Times New Roman"/>
+        </w:rPr>
+        <w:t>ABSTRACT…………</w:t>
+      </w:r>
+      <w:r>
+        <w:rPr>
+          <w:rFonts w:ascii="Times New Roman" w:hAnsi="Times New Roman" w:cs="Times New Roman"/>
+        </w:rPr>
+        <w:t>……………………………………………………………………………</w:t>
+      </w:r>
+      <w:r>
+        <w:rPr>
+          <w:rFonts w:ascii="Times New Roman" w:hAnsi="Times New Roman" w:cs="Times New Roman"/>
+        </w:rPr>
+        <w:t xml:space="preserve"> </w:t>
+      </w:r>
+      <w:r>
+        <w:rPr>
+          <w:rFonts w:ascii="Times New Roman" w:hAnsi="Times New Roman" w:cs="Times New Roman"/>
+        </w:rPr>
+        <w:tab/>
+      </w:r>
+      <w:r>
+        <w:rPr>
+          <w:rFonts w:ascii="Times New Roman" w:hAnsi="Times New Roman" w:cs="Times New Roman"/>
+        </w:rPr>
+        <w:t>v</w:t>
+      </w:r>
+      <w:r>
+        <w:rPr>
+          <w:rFonts w:ascii="Times New Roman" w:hAnsi="Times New Roman" w:cs="Times New Roman"/>
+        </w:rPr>
+        <w:t>i</w:t>
+      </w:r>
+      <w:r>
+        <w:rPr>
+          <w:rFonts w:ascii="Times New Roman" w:hAnsi="Times New Roman" w:cs="Times New Roman"/>
+        </w:rPr>
+        <w:t xml:space="preserve"> </w:t>
+      </w:r>
+    </w:p>
+    <w:p>
+      <w:pPr>
+        <w:tabs>
+          <w:tab w:val="right" w:pos="8640"/>
+        </w:tabs>
+        <w:spacing w:after="0" w:line="480" w:lineRule="auto"/>
+        <w:jc w:val="both"/>
+        <w:rPr>
+          <w:rFonts w:ascii="Times New Roman" w:hAnsi="Times New Roman" w:cs="Times New Roman"/>
+        </w:rPr>
+      </w:pPr>
+      <w:r>
+        <w:rPr>
+          <w:rFonts w:ascii="Times New Roman" w:hAnsi="Times New Roman" w:cs="Times New Roman"/>
+        </w:rPr>
+        <w:t>LIST OF FIGURES</w:t>
+      </w:r>
+      <w:r>
+        <w:rPr>
+          <w:rFonts w:ascii="Times New Roman" w:hAnsi="Times New Roman" w:cs="Times New Roman"/>
+        </w:rPr>
+        <w:t>………</w:t>
+      </w:r>
+      <w:r>
+        <w:rPr>
+          <w:rFonts w:ascii="Times New Roman" w:hAnsi="Times New Roman" w:cs="Times New Roman"/>
+        </w:rPr>
+        <w:t>………………………………………………………………………</w:t>
+      </w:r>
+      <w:r>
+        <w:rPr>
+          <w:rFonts w:ascii="Times New Roman" w:hAnsi="Times New Roman" w:cs="Times New Roman"/>
+        </w:rPr>
+        <w:tab/>
+        <w:t>x</w:t>
+      </w:r>
+      <w:r>
+        <w:rPr>
+          <w:rFonts w:ascii="Times New Roman" w:hAnsi="Times New Roman" w:cs="Times New Roman"/>
+        </w:rPr>
+        <w:t>i</w:t>
+      </w:r>
+      <w:r>
+        <w:rPr>
+          <w:rFonts w:ascii="Times New Roman" w:hAnsi="Times New Roman" w:cs="Times New Roman"/>
+        </w:rPr>
+        <w:t>i</w:t>
+      </w:r>
+    </w:p>
+    <w:p>
+      <w:pPr>
+        <w:tabs>
+          <w:tab w:val="right" w:pos="8640"/>
+        </w:tabs>
+        <w:spacing w:after="0" w:line="480" w:lineRule="auto"/>
+        <w:jc w:val="both"/>
+        <w:rPr>
+          <w:rFonts w:ascii="Times New Roman" w:hAnsi="Times New Roman" w:cs="Times New Roman"/>
+        </w:rPr>
+      </w:pPr>
+      <w:r>
+        <w:rPr>
+          <w:rFonts w:ascii="Times New Roman" w:hAnsi="Times New Roman" w:cs="Times New Roman"/>
+        </w:rPr>
+        <w:t>LIST OF TABLES……</w:t>
+      </w:r>
+      <w:r>
+        <w:rPr>
+          <w:rFonts w:ascii="Times New Roman" w:hAnsi="Times New Roman" w:cs="Times New Roman"/>
+        </w:rPr>
+        <w:t xml:space="preserve">………………………………………………………………………… </w:t>
+      </w:r>
+      <w:r>
+        <w:rPr>
+          <w:rFonts w:ascii="Times New Roman" w:hAnsi="Times New Roman" w:cs="Times New Roman"/>
+        </w:rPr>
+        <w:tab/>
+        <w:t>x</w:t>
+      </w:r>
+      <w:r>
+        <w:rPr>
+          <w:rFonts w:ascii="Times New Roman" w:hAnsi="Times New Roman" w:cs="Times New Roman"/>
+        </w:rPr>
+        <w:t>v</w:t>
+      </w:r>
+      <w:r>
+        <w:rPr>
+          <w:rFonts w:ascii="Times New Roman" w:hAnsi="Times New Roman" w:cs="Times New Roman"/>
+        </w:rPr>
+        <w:t>i</w:t>
       </w:r>
       <w:bookmarkStart w:id="0" w:name="_GoBack"/>
       <w:bookmarkEnd w:id="0"/>
-      <w:r>
-        <w:rPr>
-          <w:rFonts w:ascii="Times New Roman" w:hAnsi="Times New Roman" w:cs="Times New Roman"/>
-        </w:rPr>
-        <w:t xml:space="preserve"> is that they directly incorporate the pupil parameters, allowing us to predict the nature of </w:t>
-      </w:r>
-      <w:r>
-        <w:rPr>
-          <w:rFonts w:ascii="Times New Roman" w:hAnsi="Times New Roman" w:cs="Times New Roman"/>
-        </w:rPr>
-        <w:lastRenderedPageBreak/>
-        <w:t xml:space="preserve">the image in such systems efficiently.  Furthermore, analysis of geometric properties using our model led to the discovery of the set of conditions required for synthesizing an extended depth of field image from a sequence of images captured while continually rotating the lens. We call this new computational technique angular focus stacking. </w:t>
-      </w:r>
-      <w:r>
-        <w:rPr>
-          <w:rFonts w:ascii="Times New Roman" w:hAnsi="Times New Roman" w:cs="Times New Roman"/>
-        </w:rPr>
-        <w:t xml:space="preserve"> </w:t>
-      </w:r>
-      <w:r>
-        <w:rPr>
-          <w:rFonts w:ascii="Times New Roman" w:hAnsi="Times New Roman" w:cs="Times New Roman"/>
-        </w:rPr>
-        <w:t xml:space="preserve">One of the key advantages of our method is that the improvement is the depth of field is constrained only by magnification.  Additionally, we found that rotation of the lens about the center of the entrance pupil allows us to analytically register the images in the stack instead of relying on computationally intensive algorithms.   </w:t>
-      </w:r>
-    </w:p>
-    <w:p>
-      <w:pPr>
-        <w:spacing w:after="0" w:line="480" w:lineRule="auto"/>
-        <w:ind w:firstLine="576"/>
-        <w:jc w:val="both"/>
-        <w:rPr>
-          <w:rFonts w:ascii="Times New Roman" w:hAnsi="Times New Roman" w:cs="Times New Roman"/>
-        </w:rPr>
-      </w:pPr>
-      <w:r>
-        <w:rPr>
-          <w:rFonts w:ascii="Times New Roman" w:hAnsi="Times New Roman" w:cs="Times New Roman"/>
-        </w:rPr>
-        <w:t>The angular focus stacking method is tailor-made for significantly extending the capture volume of iris acquisition systems, yet it is simple, easily scalable, cost-effective and computationally efficient for real-time performance.  Moreover, we obtain huge gains in depth of field without sacrificing optical resolution and signal-to-noise ratio. Additionally, we have demonstrated that we can capture images for angular focus stacking within a fraction of the time required by traditional imaging for the same depth of field and exposure level. Therefore, the constraint on subject movement within the large capture volume can be significantly relaxed using the proposed method.</w:t>
-      </w:r>
-      <w:r>
-        <w:rPr>
-          <w:rFonts w:ascii="Times New Roman" w:hAnsi="Times New Roman" w:cs="Times New Roman"/>
-        </w:rPr>
-        <w:br w:type="page"/>
-      </w:r>
-    </w:p>
-    <w:p>
-      <w:pPr>
-        <w:spacing w:after="0" w:line="480" w:lineRule="auto"/>
-        <w:jc w:val="center"/>
-        <w:rPr>
-          <w:rFonts w:ascii="Times New Roman" w:hAnsi="Times New Roman" w:cs="Times New Roman"/>
-        </w:rPr>
-      </w:pPr>
-      <w:r>
-        <w:rPr>
-          <w:rFonts w:ascii="Times New Roman" w:hAnsi="Times New Roman" w:cs="Times New Roman"/>
-        </w:rPr>
-        <w:lastRenderedPageBreak/>
-        <w:t>TABLE OF CONTENTS</w:t>
-      </w:r>
-    </w:p>
-    <w:p>
-      <w:pPr>
-        <w:spacing w:line="480" w:lineRule="auto"/>
-        <w:jc w:val="both"/>
-        <w:rPr>
-          <w:rFonts w:ascii="Times New Roman" w:hAnsi="Times New Roman" w:cs="Times New Roman"/>
-        </w:rPr>
-      </w:pPr>
-    </w:p>
-    <w:p>
-      <w:pPr>
-        <w:tabs>
-          <w:tab w:val="right" w:pos="8640"/>
-        </w:tabs>
-        <w:spacing w:after="0" w:line="480" w:lineRule="auto"/>
-        <w:jc w:val="both"/>
-        <w:rPr>
-          <w:rFonts w:ascii="Times New Roman" w:hAnsi="Times New Roman" w:cs="Times New Roman"/>
-        </w:rPr>
-      </w:pPr>
-      <w:r>
-        <w:rPr>
-          <w:rFonts w:ascii="Times New Roman" w:hAnsi="Times New Roman" w:cs="Times New Roman"/>
-        </w:rPr>
-        <w:t xml:space="preserve">ACKNOWLEDGEMENTS……………………………………………………………………… </w:t>
-      </w:r>
-      <w:r>
-        <w:rPr>
-          <w:rFonts w:ascii="Times New Roman" w:hAnsi="Times New Roman" w:cs="Times New Roman"/>
-        </w:rPr>
-        <w:tab/>
-        <w:t>iii</w:t>
-      </w:r>
-    </w:p>
-    <w:p>
-      <w:pPr>
-        <w:tabs>
-          <w:tab w:val="right" w:pos="8640"/>
-        </w:tabs>
-        <w:spacing w:after="0" w:line="480" w:lineRule="auto"/>
-        <w:jc w:val="both"/>
-        <w:rPr>
-          <w:rFonts w:ascii="Times New Roman" w:hAnsi="Times New Roman" w:cs="Times New Roman"/>
-        </w:rPr>
-      </w:pPr>
-      <w:r>
-        <w:rPr>
-          <w:rFonts w:ascii="Times New Roman" w:hAnsi="Times New Roman" w:cs="Times New Roman"/>
-        </w:rPr>
-        <w:t>ABSTRACT…………</w:t>
-      </w:r>
-      <w:r>
-        <w:rPr>
-          <w:rFonts w:ascii="Times New Roman" w:hAnsi="Times New Roman" w:cs="Times New Roman"/>
-        </w:rPr>
-        <w:t xml:space="preserve">……………………………………………………………………………. </w:t>
-      </w:r>
-      <w:r>
-        <w:rPr>
-          <w:rFonts w:ascii="Times New Roman" w:hAnsi="Times New Roman" w:cs="Times New Roman"/>
-        </w:rPr>
-        <w:tab/>
-      </w:r>
-      <w:r>
-        <w:rPr>
-          <w:rFonts w:ascii="Times New Roman" w:hAnsi="Times New Roman" w:cs="Times New Roman"/>
-        </w:rPr>
-        <w:t xml:space="preserve">v </w:t>
-      </w:r>
-    </w:p>
-    <w:p>
-      <w:pPr>
-        <w:tabs>
-          <w:tab w:val="right" w:pos="8640"/>
-        </w:tabs>
-        <w:spacing w:after="0" w:line="480" w:lineRule="auto"/>
-        <w:jc w:val="both"/>
-        <w:rPr>
-          <w:rFonts w:ascii="Times New Roman" w:hAnsi="Times New Roman" w:cs="Times New Roman"/>
-        </w:rPr>
-      </w:pPr>
-      <w:r>
-        <w:rPr>
-          <w:rFonts w:ascii="Times New Roman" w:hAnsi="Times New Roman" w:cs="Times New Roman"/>
-        </w:rPr>
-        <w:t>LIST OF FIGURES</w:t>
-      </w:r>
-      <w:r>
-        <w:rPr>
-          <w:rFonts w:ascii="Times New Roman" w:hAnsi="Times New Roman" w:cs="Times New Roman"/>
-        </w:rPr>
-        <w:t>………</w:t>
-      </w:r>
-      <w:r>
-        <w:rPr>
-          <w:rFonts w:ascii="Times New Roman" w:hAnsi="Times New Roman" w:cs="Times New Roman"/>
-        </w:rPr>
-        <w:t xml:space="preserve">……………………………………………………………………… </w:t>
-      </w:r>
-      <w:r>
-        <w:rPr>
-          <w:rFonts w:ascii="Times New Roman" w:hAnsi="Times New Roman" w:cs="Times New Roman"/>
-        </w:rPr>
-        <w:tab/>
-        <w:t>x</w:t>
-      </w:r>
-      <w:r>
-        <w:rPr>
-          <w:rFonts w:ascii="Times New Roman" w:hAnsi="Times New Roman" w:cs="Times New Roman"/>
-        </w:rPr>
-        <w:t>i</w:t>
-      </w:r>
-    </w:p>
-    <w:p>
-      <w:pPr>
-        <w:tabs>
-          <w:tab w:val="right" w:pos="8640"/>
-        </w:tabs>
-        <w:spacing w:after="0" w:line="480" w:lineRule="auto"/>
-        <w:jc w:val="both"/>
-        <w:rPr>
-          <w:rFonts w:ascii="Times New Roman" w:hAnsi="Times New Roman" w:cs="Times New Roman"/>
-        </w:rPr>
-      </w:pPr>
-      <w:r>
-        <w:rPr>
-          <w:rFonts w:ascii="Times New Roman" w:hAnsi="Times New Roman" w:cs="Times New Roman"/>
-        </w:rPr>
-        <w:t xml:space="preserve">LIST OF TABLES……………………………………………………………………………… </w:t>
-      </w:r>
-      <w:r>
-        <w:rPr>
-          <w:rFonts w:ascii="Times New Roman" w:hAnsi="Times New Roman" w:cs="Times New Roman"/>
-        </w:rPr>
-        <w:tab/>
-        <w:t>xiv</w:t>
-      </w:r>
     </w:p>
     <w:p>
       <w:pPr>
@@ -5498,7 +5534,13 @@
           <w:rFonts w:ascii="Times New Roman" w:hAnsi="Times New Roman" w:cs="Times New Roman"/>
         </w:rPr>
         <w:tab/>
-        <w:t>123</w:t>
+        <w:t>12</w:t>
+      </w:r>
+      <w:r>
+        <w:rPr>
+          <w:rFonts w:ascii="Times New Roman" w:hAnsi="Times New Roman" w:cs="Times New Roman"/>
+        </w:rPr>
+        <w:t>4</w:t>
       </w:r>
     </w:p>
     <w:p>
@@ -5535,7 +5577,13 @@
           <w:rFonts w:ascii="Times New Roman" w:hAnsi="Times New Roman" w:cs="Times New Roman"/>
         </w:rPr>
         <w:tab/>
-        <w:t>124</w:t>
+        <w:t>12</w:t>
+      </w:r>
+      <w:r>
+        <w:rPr>
+          <w:rFonts w:ascii="Times New Roman" w:hAnsi="Times New Roman" w:cs="Times New Roman"/>
+        </w:rPr>
+        <w:t>5</w:t>
       </w:r>
     </w:p>
     <w:p>
@@ -5580,7 +5628,13 @@
           <w:rFonts w:ascii="Times New Roman" w:hAnsi="Times New Roman" w:cs="Times New Roman"/>
         </w:rPr>
         <w:tab/>
-        <w:t>131</w:t>
+        <w:t>13</w:t>
+      </w:r>
+      <w:r>
+        <w:rPr>
+          <w:rFonts w:ascii="Times New Roman" w:hAnsi="Times New Roman" w:cs="Times New Roman"/>
+        </w:rPr>
+        <w:t>2</w:t>
       </w:r>
     </w:p>
     <w:p>
@@ -5604,6 +5658,37 @@
         <w:rPr>
           <w:rFonts w:ascii="Times New Roman" w:hAnsi="Times New Roman" w:cs="Times New Roman"/>
         </w:rPr>
+        <w:t>Demonstration of capture volume extension for iris acquisition………………...</w:t>
+      </w:r>
+      <w:r>
+        <w:rPr>
+          <w:rFonts w:ascii="Times New Roman" w:hAnsi="Times New Roman" w:cs="Times New Roman"/>
+        </w:rPr>
+        <w:tab/>
+        <w:t>132</w:t>
+      </w:r>
+    </w:p>
+    <w:p>
+      <w:pPr>
+        <w:pStyle w:val="ListParagraph"/>
+        <w:numPr>
+          <w:ilvl w:val="1"/>
+          <w:numId w:val="1"/>
+        </w:numPr>
+        <w:tabs>
+          <w:tab w:val="right" w:pos="8640"/>
+        </w:tabs>
+        <w:spacing w:after="0" w:line="480" w:lineRule="auto"/>
+        <w:ind w:left="1260" w:hanging="540"/>
+        <w:jc w:val="both"/>
+        <w:rPr>
+          <w:rFonts w:ascii="Times New Roman" w:hAnsi="Times New Roman" w:cs="Times New Roman"/>
+        </w:rPr>
+      </w:pPr>
+      <w:r>
+        <w:rPr>
+          <w:rFonts w:ascii="Times New Roman" w:hAnsi="Times New Roman" w:cs="Times New Roman"/>
+        </w:rPr>
         <w:t xml:space="preserve">Summary………………………………………………………………………... </w:t>
       </w:r>
       <w:r>
@@ -5611,7 +5696,13 @@
           <w:rFonts w:ascii="Times New Roman" w:hAnsi="Times New Roman" w:cs="Times New Roman"/>
         </w:rPr>
         <w:tab/>
-        <w:t>131</w:t>
+        <w:t>13</w:t>
+      </w:r>
+      <w:r>
+        <w:rPr>
+          <w:rFonts w:ascii="Times New Roman" w:hAnsi="Times New Roman" w:cs="Times New Roman"/>
+        </w:rPr>
+        <w:t>9</w:t>
       </w:r>
       <w:r>
         <w:rPr>
@@ -5678,7 +5769,7 @@
         <w:rPr>
           <w:rFonts w:ascii="Times New Roman" w:hAnsi="Times New Roman" w:cs="Times New Roman"/>
         </w:rPr>
-        <w:t>33</w:t>
+        <w:t>40</w:t>
       </w:r>
     </w:p>
     <w:p>
@@ -5709,7 +5800,13 @@
           <w:rFonts w:ascii="Times New Roman" w:hAnsi="Times New Roman" w:cs="Times New Roman"/>
         </w:rPr>
         <w:tab/>
-        <w:t>133</w:t>
+        <w:t>1</w:t>
+      </w:r>
+      <w:r>
+        <w:rPr>
+          <w:rFonts w:ascii="Times New Roman" w:hAnsi="Times New Roman" w:cs="Times New Roman"/>
+        </w:rPr>
+        <w:t>40</w:t>
       </w:r>
     </w:p>
     <w:p>
@@ -5752,13 +5849,13 @@
           <w:rFonts w:ascii="Times New Roman" w:hAnsi="Times New Roman" w:cs="Times New Roman"/>
         </w:rPr>
         <w:tab/>
-        <w:t>13</w:t>
-      </w:r>
-      <w:r>
-        <w:rPr>
-          <w:rFonts w:ascii="Times New Roman" w:hAnsi="Times New Roman" w:cs="Times New Roman"/>
-        </w:rPr>
-        <w:t>6</w:t>
+        <w:t>1</w:t>
+      </w:r>
+      <w:r>
+        <w:rPr>
+          <w:rFonts w:ascii="Times New Roman" w:hAnsi="Times New Roman" w:cs="Times New Roman"/>
+        </w:rPr>
+        <w:t>43</w:t>
       </w:r>
     </w:p>
     <w:p>
@@ -5789,13 +5886,13 @@
           <w:rFonts w:ascii="Times New Roman" w:hAnsi="Times New Roman" w:cs="Times New Roman"/>
         </w:rPr>
         <w:tab/>
-        <w:t>13</w:t>
-      </w:r>
-      <w:r>
-        <w:rPr>
-          <w:rFonts w:ascii="Times New Roman" w:hAnsi="Times New Roman" w:cs="Times New Roman"/>
-        </w:rPr>
-        <w:t>6</w:t>
+        <w:t>1</w:t>
+      </w:r>
+      <w:r>
+        <w:rPr>
+          <w:rFonts w:ascii="Times New Roman" w:hAnsi="Times New Roman" w:cs="Times New Roman"/>
+        </w:rPr>
+        <w:t>45</w:t>
       </w:r>
     </w:p>
     <w:p>
@@ -5864,13 +5961,13 @@
           <w:rFonts w:ascii="Times New Roman" w:hAnsi="Times New Roman" w:cs="Times New Roman"/>
         </w:rPr>
         <w:tab/>
-        <w:t>13</w:t>
-      </w:r>
-      <w:r>
-        <w:rPr>
-          <w:rFonts w:ascii="Times New Roman" w:hAnsi="Times New Roman" w:cs="Times New Roman"/>
-        </w:rPr>
-        <w:t>7</w:t>
+        <w:t>1</w:t>
+      </w:r>
+      <w:r>
+        <w:rPr>
+          <w:rFonts w:ascii="Times New Roman" w:hAnsi="Times New Roman" w:cs="Times New Roman"/>
+        </w:rPr>
+        <w:t>46</w:t>
       </w:r>
       <w:r>
         <w:rPr>
@@ -5907,7 +6004,13 @@
           <w:rFonts w:ascii="Times New Roman" w:hAnsi="Times New Roman" w:cs="Times New Roman"/>
         </w:rPr>
         <w:tab/>
-        <w:t>13</w:t>
+        <w:t>1</w:t>
+      </w:r>
+      <w:r>
+        <w:rPr>
+          <w:rFonts w:ascii="Times New Roman" w:hAnsi="Times New Roman" w:cs="Times New Roman"/>
+        </w:rPr>
+        <w:t>4</w:t>
       </w:r>
       <w:r>
         <w:rPr>
@@ -5958,7 +6061,13 @@
           <w:rFonts w:ascii="Times New Roman" w:hAnsi="Times New Roman" w:cs="Times New Roman"/>
         </w:rPr>
         <w:tab/>
-        <w:t>13</w:t>
+        <w:t>1</w:t>
+      </w:r>
+      <w:r>
+        <w:rPr>
+          <w:rFonts w:ascii="Times New Roman" w:hAnsi="Times New Roman" w:cs="Times New Roman"/>
+        </w:rPr>
+        <w:t>4</w:t>
       </w:r>
       <w:r>
         <w:rPr>
@@ -6008,7 +6117,19 @@
           <w:rFonts w:ascii="Times New Roman" w:hAnsi="Times New Roman" w:cs="Times New Roman"/>
         </w:rPr>
         <w:tab/>
-        <w:t>139</w:t>
+        <w:t>1</w:t>
+      </w:r>
+      <w:r>
+        <w:rPr>
+          <w:rFonts w:ascii="Times New Roman" w:hAnsi="Times New Roman" w:cs="Times New Roman"/>
+        </w:rPr>
+        <w:t>4</w:t>
+      </w:r>
+      <w:r>
+        <w:rPr>
+          <w:rFonts w:ascii="Times New Roman" w:hAnsi="Times New Roman" w:cs="Times New Roman"/>
+        </w:rPr>
+        <w:t>9</w:t>
       </w:r>
     </w:p>
     <w:p>
@@ -6081,7 +6202,19 @@
           <w:rFonts w:ascii="Times New Roman" w:eastAsiaTheme="minorEastAsia" w:hAnsi="Times New Roman" w:cs="Times New Roman"/>
         </w:rPr>
         <w:tab/>
-        <w:t>143</w:t>
+        <w:t>1</w:t>
+      </w:r>
+      <w:r>
+        <w:rPr>
+          <w:rFonts w:ascii="Times New Roman" w:eastAsiaTheme="minorEastAsia" w:hAnsi="Times New Roman" w:cs="Times New Roman"/>
+        </w:rPr>
+        <w:t>5</w:t>
+      </w:r>
+      <w:r>
+        <w:rPr>
+          <w:rFonts w:ascii="Times New Roman" w:eastAsiaTheme="minorEastAsia" w:hAnsi="Times New Roman" w:cs="Times New Roman"/>
+        </w:rPr>
+        <w:t>3</w:t>
       </w:r>
       <w:r>
         <w:rPr>
@@ -6138,7 +6271,13 @@
           <w:rFonts w:ascii="Times New Roman" w:hAnsi="Times New Roman" w:cs="Times New Roman"/>
         </w:rPr>
         <w:tab/>
-        <w:t>14</w:t>
+        <w:t>1</w:t>
+      </w:r>
+      <w:r>
+        <w:rPr>
+          <w:rFonts w:ascii="Times New Roman" w:hAnsi="Times New Roman" w:cs="Times New Roman"/>
+        </w:rPr>
+        <w:t>5</w:t>
       </w:r>
       <w:r>
         <w:rPr>
@@ -6211,7 +6350,19 @@
           <w:rFonts w:ascii="Times New Roman" w:hAnsi="Times New Roman" w:cs="Times New Roman"/>
         </w:rPr>
         <w:tab/>
-        <w:t>145</w:t>
+        <w:t>1</w:t>
+      </w:r>
+      <w:r>
+        <w:rPr>
+          <w:rFonts w:ascii="Times New Roman" w:hAnsi="Times New Roman" w:cs="Times New Roman"/>
+        </w:rPr>
+        <w:t>5</w:t>
+      </w:r>
+      <w:r>
+        <w:rPr>
+          <w:rFonts w:ascii="Times New Roman" w:hAnsi="Times New Roman" w:cs="Times New Roman"/>
+        </w:rPr>
+        <w:t>5</w:t>
       </w:r>
     </w:p>
     <w:p>
@@ -6232,6 +6383,7 @@
         <w:rPr>
           <w:rFonts w:ascii="Times New Roman" w:hAnsi="Times New Roman" w:cs="Times New Roman"/>
         </w:rPr>
+        <w:lastRenderedPageBreak/>
         <w:t>B.2</w:t>
       </w:r>
       <w:proofErr w:type="spellEnd"/>
@@ -6253,7 +6405,19 @@
           <w:rFonts w:ascii="Times New Roman" w:hAnsi="Times New Roman" w:cs="Times New Roman"/>
         </w:rPr>
         <w:tab/>
-        <w:t>148</w:t>
+        <w:t>1</w:t>
+      </w:r>
+      <w:r>
+        <w:rPr>
+          <w:rFonts w:ascii="Times New Roman" w:hAnsi="Times New Roman" w:cs="Times New Roman"/>
+        </w:rPr>
+        <w:t>5</w:t>
+      </w:r>
+      <w:r>
+        <w:rPr>
+          <w:rFonts w:ascii="Times New Roman" w:hAnsi="Times New Roman" w:cs="Times New Roman"/>
+        </w:rPr>
+        <w:t>8</w:t>
       </w:r>
     </w:p>
     <w:p>
@@ -6277,7 +6441,6 @@
         <w:rPr>
           <w:rFonts w:ascii="Times New Roman" w:hAnsi="Times New Roman" w:cs="Times New Roman"/>
         </w:rPr>
-        <w:lastRenderedPageBreak/>
         <w:t>Appendix C</w:t>
       </w:r>
       <w:r>
@@ -6305,7 +6468,13 @@
         <w:rPr>
           <w:rFonts w:ascii="Times New Roman" w:hAnsi="Times New Roman" w:cs="Times New Roman"/>
         </w:rPr>
-        <w:t>52</w:t>
+        <w:t>6</w:t>
+      </w:r>
+      <w:r>
+        <w:rPr>
+          <w:rFonts w:ascii="Times New Roman" w:hAnsi="Times New Roman" w:cs="Times New Roman"/>
+        </w:rPr>
+        <w:t>2</w:t>
       </w:r>
     </w:p>
     <w:p>
@@ -6372,7 +6541,19 @@
           <w:rFonts w:ascii="Times New Roman" w:hAnsi="Times New Roman" w:cs="Times New Roman"/>
         </w:rPr>
         <w:tab/>
-        <w:t>152</w:t>
+        <w:t>1</w:t>
+      </w:r>
+      <w:r>
+        <w:rPr>
+          <w:rFonts w:ascii="Times New Roman" w:hAnsi="Times New Roman" w:cs="Times New Roman"/>
+        </w:rPr>
+        <w:t>6</w:t>
+      </w:r>
+      <w:r>
+        <w:rPr>
+          <w:rFonts w:ascii="Times New Roman" w:hAnsi="Times New Roman" w:cs="Times New Roman"/>
+        </w:rPr>
+        <w:t>2</w:t>
       </w:r>
     </w:p>
     <w:p>
@@ -6409,7 +6590,13 @@
         <w:rPr>
           <w:rFonts w:ascii="Times New Roman" w:hAnsi="Times New Roman" w:cs="Times New Roman"/>
         </w:rPr>
-        <w:t>54</w:t>
+        <w:t>6</w:t>
+      </w:r>
+      <w:r>
+        <w:rPr>
+          <w:rFonts w:ascii="Times New Roman" w:hAnsi="Times New Roman" w:cs="Times New Roman"/>
+        </w:rPr>
+        <w:t>4</w:t>
       </w:r>
     </w:p>
     <w:p>
@@ -9226,7 +9413,13 @@
           <w:rFonts w:ascii="Times New Roman" w:hAnsi="Times New Roman" w:cs="Times New Roman"/>
         </w:rPr>
         <w:tab/>
-        <w:t>125</w:t>
+        <w:t>12</w:t>
+      </w:r>
+      <w:r>
+        <w:rPr>
+          <w:rFonts w:ascii="Times New Roman" w:hAnsi="Times New Roman" w:cs="Times New Roman"/>
+        </w:rPr>
+        <w:t>7</w:t>
       </w:r>
     </w:p>
     <w:p>
@@ -9257,7 +9450,13 @@
           <w:rFonts w:ascii="Times New Roman" w:hAnsi="Times New Roman" w:cs="Times New Roman"/>
         </w:rPr>
         <w:tab/>
-        <w:t>128</w:t>
+        <w:t>12</w:t>
+      </w:r>
+      <w:r>
+        <w:rPr>
+          <w:rFonts w:ascii="Times New Roman" w:hAnsi="Times New Roman" w:cs="Times New Roman"/>
+        </w:rPr>
+        <w:t>9</w:t>
       </w:r>
     </w:p>
     <w:p>
@@ -9288,7 +9487,13 @@
           <w:rFonts w:ascii="Times New Roman" w:hAnsi="Times New Roman" w:cs="Times New Roman"/>
         </w:rPr>
         <w:tab/>
-        <w:t>129</w:t>
+        <w:t>1</w:t>
+      </w:r>
+      <w:r>
+        <w:rPr>
+          <w:rFonts w:ascii="Times New Roman" w:hAnsi="Times New Roman" w:cs="Times New Roman"/>
+        </w:rPr>
+        <w:t>30</w:t>
       </w:r>
     </w:p>
     <w:p>
@@ -9312,7 +9517,13 @@
         <w:rPr>
           <w:rFonts w:ascii="Times New Roman" w:hAnsi="Times New Roman" w:cs="Times New Roman"/>
         </w:rPr>
-        <w:t>Result of the angular focus stacking simulation in Zemax…………………………</w:t>
+        <w:t>Result of the angular focus stacking simu</w:t>
+      </w:r>
+      <w:r>
+        <w:rPr>
+          <w:rFonts w:ascii="Times New Roman" w:hAnsi="Times New Roman" w:cs="Times New Roman"/>
+        </w:rPr>
+        <w:t>lation in Zemax…………………………</w:t>
       </w:r>
       <w:proofErr w:type="gramStart"/>
       <w:r>
@@ -9327,13 +9538,17 @@
           <w:rFonts w:ascii="Times New Roman" w:hAnsi="Times New Roman" w:cs="Times New Roman"/>
         </w:rPr>
         <w:tab/>
-        <w:t>130</w:t>
-      </w:r>
-    </w:p>
-    <w:p>
-      <w:pPr>
-        <w:tabs>
-          <w:tab w:val="left" w:pos="720"/>
+        <w:t>131</w:t>
+      </w:r>
+    </w:p>
+    <w:p>
+      <w:pPr>
+        <w:pStyle w:val="ListParagraph"/>
+        <w:numPr>
+          <w:ilvl w:val="1"/>
+          <w:numId w:val="18"/>
+        </w:numPr>
+        <w:tabs>
           <w:tab w:val="right" w:pos="8640"/>
         </w:tabs>
         <w:spacing w:after="0" w:line="480" w:lineRule="auto"/>
@@ -9343,6 +9558,151 @@
           <w:rFonts w:ascii="Times New Roman" w:hAnsi="Times New Roman" w:cs="Times New Roman"/>
         </w:rPr>
       </w:pPr>
+      <w:r>
+        <w:rPr>
+          <w:rFonts w:ascii="Times New Roman" w:hAnsi="Times New Roman" w:cs="Times New Roman"/>
+        </w:rPr>
+        <w:t>Setup for demonstrating capture volume extension……………………………………</w:t>
+      </w:r>
+      <w:r>
+        <w:rPr>
+          <w:rFonts w:ascii="Times New Roman" w:hAnsi="Times New Roman" w:cs="Times New Roman"/>
+        </w:rPr>
+        <w:tab/>
+        <w:t>133</w:t>
+      </w:r>
+    </w:p>
+    <w:p>
+      <w:pPr>
+        <w:pStyle w:val="ListParagraph"/>
+        <w:numPr>
+          <w:ilvl w:val="1"/>
+          <w:numId w:val="18"/>
+        </w:numPr>
+        <w:tabs>
+          <w:tab w:val="right" w:pos="8640"/>
+        </w:tabs>
+        <w:spacing w:after="0" w:line="480" w:lineRule="auto"/>
+        <w:ind w:left="720" w:hanging="540"/>
+        <w:jc w:val="both"/>
+        <w:rPr>
+          <w:rFonts w:ascii="Times New Roman" w:hAnsi="Times New Roman" w:cs="Times New Roman"/>
+        </w:rPr>
+      </w:pPr>
+      <w:r>
+        <w:rPr>
+          <w:rFonts w:ascii="Times New Roman" w:hAnsi="Times New Roman" w:cs="Times New Roman"/>
+        </w:rPr>
+        <w:t>Single-shot traditional image capture at F/8……………………………………………</w:t>
+      </w:r>
+      <w:r>
+        <w:rPr>
+          <w:rFonts w:ascii="Times New Roman" w:hAnsi="Times New Roman" w:cs="Times New Roman"/>
+        </w:rPr>
+        <w:tab/>
+        <w:t>135</w:t>
+      </w:r>
+    </w:p>
+    <w:p>
+      <w:pPr>
+        <w:pStyle w:val="ListParagraph"/>
+        <w:numPr>
+          <w:ilvl w:val="1"/>
+          <w:numId w:val="18"/>
+        </w:numPr>
+        <w:tabs>
+          <w:tab w:val="right" w:pos="8640"/>
+        </w:tabs>
+        <w:spacing w:after="0" w:line="480" w:lineRule="auto"/>
+        <w:ind w:left="720" w:hanging="540"/>
+        <w:jc w:val="both"/>
+        <w:rPr>
+          <w:rFonts w:ascii="Times New Roman" w:hAnsi="Times New Roman" w:cs="Times New Roman"/>
+        </w:rPr>
+      </w:pPr>
+      <w:r>
+        <w:rPr>
+          <w:rFonts w:ascii="Times New Roman" w:hAnsi="Times New Roman" w:cs="Times New Roman"/>
+        </w:rPr>
+        <w:t>Regions of focus in the registered images in the angular focus stack………………….</w:t>
+      </w:r>
+      <w:r>
+        <w:rPr>
+          <w:rFonts w:ascii="Times New Roman" w:hAnsi="Times New Roman" w:cs="Times New Roman"/>
+        </w:rPr>
+        <w:tab/>
+        <w:t>136</w:t>
+      </w:r>
+    </w:p>
+    <w:p>
+      <w:pPr>
+        <w:pStyle w:val="ListParagraph"/>
+        <w:numPr>
+          <w:ilvl w:val="1"/>
+          <w:numId w:val="18"/>
+        </w:numPr>
+        <w:tabs>
+          <w:tab w:val="right" w:pos="8640"/>
+        </w:tabs>
+        <w:spacing w:after="0" w:line="480" w:lineRule="auto"/>
+        <w:ind w:left="720" w:hanging="540"/>
+        <w:jc w:val="both"/>
+        <w:rPr>
+          <w:rFonts w:ascii="Times New Roman" w:hAnsi="Times New Roman" w:cs="Times New Roman"/>
+        </w:rPr>
+      </w:pPr>
+      <w:r>
+        <w:rPr>
+          <w:rFonts w:ascii="Times New Roman" w:hAnsi="Times New Roman" w:cs="Times New Roman"/>
+        </w:rPr>
+        <w:lastRenderedPageBreak/>
+        <w:t>Synthetic image demonstrating extended capture volume using angular focus stacking.137</w:t>
+      </w:r>
+    </w:p>
+    <w:p>
+      <w:pPr>
+        <w:pStyle w:val="ListParagraph"/>
+        <w:numPr>
+          <w:ilvl w:val="1"/>
+          <w:numId w:val="18"/>
+        </w:numPr>
+        <w:tabs>
+          <w:tab w:val="right" w:pos="8640"/>
+        </w:tabs>
+        <w:spacing w:after="0" w:line="480" w:lineRule="auto"/>
+        <w:ind w:left="720" w:hanging="540"/>
+        <w:jc w:val="both"/>
+        <w:rPr>
+          <w:rFonts w:ascii="Times New Roman" w:hAnsi="Times New Roman" w:cs="Times New Roman"/>
+        </w:rPr>
+      </w:pPr>
+      <w:r>
+        <w:rPr>
+          <w:rFonts w:ascii="Times New Roman" w:hAnsi="Times New Roman" w:cs="Times New Roman"/>
+        </w:rPr>
+        <w:t>Zoomed-in view of regions-of-interest in the composite image shown in Figure 5.11...</w:t>
+      </w:r>
+      <w:r>
+        <w:rPr>
+          <w:rFonts w:ascii="Times New Roman" w:hAnsi="Times New Roman" w:cs="Times New Roman"/>
+        </w:rPr>
+        <w:tab/>
+        <w:t>138</w:t>
+      </w:r>
+    </w:p>
+    <w:p>
+      <w:pPr>
+        <w:tabs>
+          <w:tab w:val="left" w:pos="720"/>
+          <w:tab w:val="right" w:pos="8640"/>
+        </w:tabs>
+        <w:spacing w:after="0" w:line="480" w:lineRule="auto"/>
+        <w:ind w:left="720" w:hanging="540"/>
+        <w:jc w:val="both"/>
+        <w:rPr>
+          <w:rFonts w:ascii="Times New Roman" w:hAnsi="Times New Roman" w:cs="Times New Roman"/>
+        </w:rPr>
+      </w:pPr>
       <w:proofErr w:type="spellStart"/>
       <w:r>
         <w:rPr>
@@ -9380,7 +9740,19 @@
           <w:rFonts w:ascii="Times New Roman" w:hAnsi="Times New Roman" w:cs="Times New Roman"/>
         </w:rPr>
         <w:tab/>
-        <w:t>146</w:t>
+        <w:t>1</w:t>
+      </w:r>
+      <w:r>
+        <w:rPr>
+          <w:rFonts w:ascii="Times New Roman" w:hAnsi="Times New Roman" w:cs="Times New Roman"/>
+        </w:rPr>
+        <w:t>5</w:t>
+      </w:r>
+      <w:r>
+        <w:rPr>
+          <w:rFonts w:ascii="Times New Roman" w:hAnsi="Times New Roman" w:cs="Times New Roman"/>
+        </w:rPr>
+        <w:t>6</w:t>
       </w:r>
     </w:p>
     <w:p>
@@ -9463,7 +9835,19 @@
           <w:rFonts w:ascii="Times New Roman" w:eastAsiaTheme="minorEastAsia" w:hAnsi="Times New Roman" w:cs="Times New Roman"/>
         </w:rPr>
         <w:tab/>
-        <w:t>149</w:t>
+        <w:t>1</w:t>
+      </w:r>
+      <w:r>
+        <w:rPr>
+          <w:rFonts w:ascii="Times New Roman" w:eastAsiaTheme="minorEastAsia" w:hAnsi="Times New Roman" w:cs="Times New Roman"/>
+        </w:rPr>
+        <w:t>5</w:t>
+      </w:r>
+      <w:r>
+        <w:rPr>
+          <w:rFonts w:ascii="Times New Roman" w:eastAsiaTheme="minorEastAsia" w:hAnsi="Times New Roman" w:cs="Times New Roman"/>
+        </w:rPr>
+        <w:t>9</w:t>
       </w:r>
     </w:p>
     <w:p>
@@ -10054,7 +10438,7 @@
             <w:rFonts w:ascii="Times New Roman" w:hAnsi="Times New Roman" w:cs="Times New Roman"/>
             <w:noProof/>
           </w:rPr>
-          <w:t>vii</w:t>
+          <w:t>xvi</w:t>
         </w:r>
         <w:r>
           <w:rPr>

</xml_diff>

<commit_message>
updates following second submission to professors
includes edits to the thesis document, addition of 2nd experimental
results.
</commit_message>
<xml_diff>
--- a/chapters/FinalCheck_JimDees/PreliminaryPages_set_02.docx
+++ b/chapters/FinalCheck_JimDees/PreliminaryPages_set_02.docx
@@ -1459,7 +1459,45 @@
         <w:rPr>
           <w:rFonts w:ascii="Times New Roman" w:hAnsi="Times New Roman" w:cs="Times New Roman"/>
         </w:rPr>
-        <w:t xml:space="preserve"> Compton, Kristine R. Reiley and Jim Dees.  Susan is very</w:t>
+        <w:t xml:space="preserve"> Compton, Kristine R. Reiley</w:t>
+      </w:r>
+      <w:r>
+        <w:rPr>
+          <w:rFonts w:ascii="Times New Roman" w:hAnsi="Times New Roman" w:cs="Times New Roman"/>
+        </w:rPr>
+        <w:t xml:space="preserve">, </w:t>
+      </w:r>
+      <w:r>
+        <w:rPr>
+          <w:rFonts w:ascii="Times New Roman" w:hAnsi="Times New Roman" w:cs="Times New Roman"/>
+        </w:rPr>
+        <w:t xml:space="preserve">Elizabeth Van </w:t>
+      </w:r>
+      <w:proofErr w:type="spellStart"/>
+      <w:r>
+        <w:rPr>
+          <w:rFonts w:ascii="Times New Roman" w:hAnsi="Times New Roman" w:cs="Times New Roman"/>
+        </w:rPr>
+        <w:t>Dyken</w:t>
+      </w:r>
+      <w:proofErr w:type="spellEnd"/>
+      <w:r>
+        <w:rPr>
+          <w:rFonts w:ascii="Times New Roman" w:hAnsi="Times New Roman" w:cs="Times New Roman"/>
+        </w:rPr>
+        <w:t xml:space="preserve">, </w:t>
+      </w:r>
+      <w:r>
+        <w:rPr>
+          <w:rFonts w:ascii="Times New Roman" w:hAnsi="Times New Roman" w:cs="Times New Roman"/>
+        </w:rPr>
+        <w:t>Lorna Runge</w:t>
+      </w:r>
+      <w:r>
+        <w:rPr>
+          <w:rFonts w:ascii="Times New Roman" w:hAnsi="Times New Roman" w:cs="Times New Roman"/>
+        </w:rPr>
+        <w:t xml:space="preserve"> and Jim Dees.  Susan is very</w:t>
       </w:r>
       <w:r>
         <w:rPr>
@@ -2526,7 +2564,19 @@
         <w:rPr>
           <w:rFonts w:ascii="Times New Roman" w:hAnsi="Times New Roman" w:cs="Times New Roman"/>
         </w:rPr>
-        <w:t xml:space="preserve"> outside a small finite volume—the capture volume—</w:t>
+        <w:t xml:space="preserve"> outside a </w:t>
+      </w:r>
+      <w:r>
+        <w:rPr>
+          <w:rFonts w:ascii="Times New Roman" w:hAnsi="Times New Roman" w:cs="Times New Roman"/>
+        </w:rPr>
+        <w:t>finite</w:t>
+      </w:r>
+      <w:r>
+        <w:rPr>
+          <w:rFonts w:ascii="Times New Roman" w:hAnsi="Times New Roman" w:cs="Times New Roman"/>
+        </w:rPr>
+        <w:t xml:space="preserve"> volume—the capture volume—</w:t>
       </w:r>
       <w:r>
         <w:rPr>
@@ -2556,7 +2606,73 @@
         <w:rPr>
           <w:rFonts w:ascii="Times New Roman" w:hAnsi="Times New Roman" w:cs="Times New Roman"/>
         </w:rPr>
-        <w:t xml:space="preserve">Is there a way to combine the classical Scheimpflug technique with modern computational imaging to find a reliable method that can significantly extend the depth of field of iris recognition? </w:t>
+        <w:t xml:space="preserve">Is there a way to combine the classical Scheimpflug </w:t>
+      </w:r>
+      <w:r>
+        <w:rPr>
+          <w:rFonts w:ascii="Times New Roman" w:hAnsi="Times New Roman" w:cs="Times New Roman"/>
+        </w:rPr>
+        <w:t>principle</w:t>
+      </w:r>
+      <w:r>
+        <w:rPr>
+          <w:rFonts w:ascii="Times New Roman" w:hAnsi="Times New Roman" w:cs="Times New Roman"/>
+        </w:rPr>
+        <w:t xml:space="preserve">, which allows the plane of sharp focus to be </w:t>
+      </w:r>
+      <w:r>
+        <w:rPr>
+          <w:rFonts w:ascii="Times New Roman" w:hAnsi="Times New Roman" w:cs="Times New Roman"/>
+        </w:rPr>
+        <w:t>expediently oriented</w:t>
+      </w:r>
+      <w:r>
+        <w:rPr>
+          <w:rFonts w:ascii="Times New Roman" w:hAnsi="Times New Roman" w:cs="Times New Roman"/>
+        </w:rPr>
+        <w:t>,</w:t>
+      </w:r>
+      <w:r>
+        <w:rPr>
+          <w:rFonts w:ascii="Times New Roman" w:hAnsi="Times New Roman" w:cs="Times New Roman"/>
+        </w:rPr>
+        <w:t xml:space="preserve"> with modern computational imaging to find a reliable method </w:t>
+      </w:r>
+      <w:r>
+        <w:rPr>
+          <w:rFonts w:ascii="Times New Roman" w:hAnsi="Times New Roman" w:cs="Times New Roman"/>
+        </w:rPr>
+        <w:t>that</w:t>
+      </w:r>
+      <w:r>
+        <w:rPr>
+          <w:rFonts w:ascii="Times New Roman" w:hAnsi="Times New Roman" w:cs="Times New Roman"/>
+        </w:rPr>
+        <w:t xml:space="preserve"> significantly extend</w:t>
+      </w:r>
+      <w:r>
+        <w:rPr>
+          <w:rFonts w:ascii="Times New Roman" w:hAnsi="Times New Roman" w:cs="Times New Roman"/>
+        </w:rPr>
+        <w:t>s</w:t>
+      </w:r>
+      <w:r>
+        <w:rPr>
+          <w:rFonts w:ascii="Times New Roman" w:hAnsi="Times New Roman" w:cs="Times New Roman"/>
+        </w:rPr>
+        <w:t xml:space="preserve"> the </w:t>
+      </w:r>
+      <w:r>
+        <w:rPr>
+          <w:rFonts w:ascii="Times New Roman" w:hAnsi="Times New Roman" w:cs="Times New Roman"/>
+        </w:rPr>
+        <w:t>axial capture volume</w:t>
+      </w:r>
+      <w:r>
+        <w:rPr>
+          <w:rFonts w:ascii="Times New Roman" w:hAnsi="Times New Roman" w:cs="Times New Roman"/>
+        </w:rPr>
+        <w:t xml:space="preserve"> of iris recognition? </w:t>
       </w:r>
       <w:r>
         <w:rPr>
@@ -2568,13 +2684,19 @@
         <w:rPr>
           <w:rFonts w:ascii="Times New Roman" w:hAnsi="Times New Roman" w:cs="Times New Roman"/>
         </w:rPr>
-        <w:t>Unexpectedly, the technique we found in this thesis is simple</w:t>
-      </w:r>
-      <w:r>
-        <w:rPr>
-          <w:rFonts w:ascii="Times New Roman" w:hAnsi="Times New Roman" w:cs="Times New Roman"/>
-        </w:rPr>
-        <w:t>.</w:t>
+        <w:t xml:space="preserve">Unexpectedly, the technique we found in this thesis is </w:t>
+      </w:r>
+      <w:r>
+        <w:rPr>
+          <w:rFonts w:ascii="Times New Roman" w:hAnsi="Times New Roman" w:cs="Times New Roman"/>
+        </w:rPr>
+        <w:t>simple</w:t>
+      </w:r>
+      <w:r>
+        <w:rPr>
+          <w:rFonts w:ascii="Times New Roman" w:hAnsi="Times New Roman" w:cs="Times New Roman"/>
+        </w:rPr>
+        <w:t>,</w:t>
       </w:r>
       <w:r>
         <w:rPr>
@@ -2586,7 +2708,19 @@
         <w:rPr>
           <w:rFonts w:ascii="Times New Roman" w:hAnsi="Times New Roman" w:cs="Times New Roman"/>
         </w:rPr>
-        <w:t xml:space="preserve">  Additionally, </w:t>
+        <w:t>yet</w:t>
+      </w:r>
+      <w:r>
+        <w:rPr>
+          <w:rFonts w:ascii="Times New Roman" w:hAnsi="Times New Roman" w:cs="Times New Roman"/>
+        </w:rPr>
+        <w:t xml:space="preserve"> </w:t>
+      </w:r>
+      <w:r>
+        <w:rPr>
+          <w:rFonts w:ascii="Times New Roman" w:hAnsi="Times New Roman" w:cs="Times New Roman"/>
+        </w:rPr>
+        <w:t xml:space="preserve">it </w:t>
       </w:r>
       <w:r>
         <w:rPr>
@@ -2608,14 +2742,200 @@
         <w:rPr>
           <w:rFonts w:ascii="Times New Roman" w:hAnsi="Times New Roman" w:cs="Times New Roman"/>
         </w:rPr>
-        <w:t xml:space="preserve">We developed a pair of equations that describe imaging in systems in which the lens and the sensor can rotate about independent pivots. The primary advantage of our models over existing models is that they directly incorporate the pupil parameters, allowing us to predict the nature of </w:t>
+        <w:t>We developed a pair of</w:t>
+      </w:r>
+      <w:r>
+        <w:rPr>
+          <w:rFonts w:ascii="Times New Roman" w:hAnsi="Times New Roman" w:cs="Times New Roman"/>
+        </w:rPr>
+        <w:t xml:space="preserve"> geometric</w:t>
+      </w:r>
+      <w:r>
+        <w:rPr>
+          <w:rFonts w:ascii="Times New Roman" w:hAnsi="Times New Roman" w:cs="Times New Roman"/>
+        </w:rPr>
+        <w:t xml:space="preserve"> </w:t>
+      </w:r>
+      <w:r>
+        <w:rPr>
+          <w:rFonts w:ascii="Times New Roman" w:hAnsi="Times New Roman" w:cs="Times New Roman"/>
+        </w:rPr>
+        <w:t>models</w:t>
+      </w:r>
+      <w:r>
+        <w:rPr>
+          <w:rFonts w:ascii="Times New Roman" w:hAnsi="Times New Roman" w:cs="Times New Roman"/>
+        </w:rPr>
+        <w:t xml:space="preserve"> </w:t>
+      </w:r>
+      <w:r>
+        <w:rPr>
+          <w:rFonts w:ascii="Times New Roman" w:hAnsi="Times New Roman" w:cs="Times New Roman"/>
+        </w:rPr>
+        <w:t>to describe imaging in systems in which</w:t>
+      </w:r>
+      <w:r>
+        <w:rPr>
+          <w:rFonts w:ascii="Times New Roman" w:hAnsi="Times New Roman" w:cs="Times New Roman"/>
+        </w:rPr>
+        <w:t xml:space="preserve"> the lens and the sensor </w:t>
+      </w:r>
+      <w:r>
+        <w:rPr>
+          <w:rFonts w:ascii="Times New Roman" w:hAnsi="Times New Roman" w:cs="Times New Roman"/>
+        </w:rPr>
+        <w:t>are free to rotate</w:t>
+      </w:r>
+      <w:r>
+        <w:rPr>
+          <w:rFonts w:ascii="Times New Roman" w:hAnsi="Times New Roman" w:cs="Times New Roman"/>
+        </w:rPr>
+        <w:t xml:space="preserve"> about independent pivots. </w:t>
+      </w:r>
+      <w:r>
+        <w:rPr>
+          <w:rFonts w:ascii="Times New Roman" w:hAnsi="Times New Roman" w:cs="Times New Roman"/>
+        </w:rPr>
+        <w:t xml:space="preserve"> </w:t>
+      </w:r>
+      <w:r>
+        <w:rPr>
+          <w:rFonts w:ascii="Times New Roman" w:hAnsi="Times New Roman" w:cs="Times New Roman"/>
+        </w:rPr>
+        <w:t xml:space="preserve">Apart from being </w:t>
+      </w:r>
+      <w:r>
+        <w:rPr>
+          <w:rFonts w:ascii="Times New Roman" w:hAnsi="Times New Roman" w:cs="Times New Roman"/>
+        </w:rPr>
+        <w:t>very</w:t>
+      </w:r>
+      <w:r>
+        <w:rPr>
+          <w:rFonts w:ascii="Times New Roman" w:hAnsi="Times New Roman" w:cs="Times New Roman"/>
+        </w:rPr>
+        <w:t xml:space="preserve"> general, t</w:t>
+      </w:r>
+      <w:r>
+        <w:rPr>
+          <w:rFonts w:ascii="Times New Roman" w:hAnsi="Times New Roman" w:cs="Times New Roman"/>
+        </w:rPr>
+        <w:t xml:space="preserve">he </w:t>
+      </w:r>
+      <w:r>
+        <w:rPr>
+          <w:rFonts w:ascii="Times New Roman" w:hAnsi="Times New Roman" w:cs="Times New Roman"/>
+        </w:rPr>
+        <w:t>main advantage of our models</w:t>
+      </w:r>
+      <w:r>
+        <w:rPr>
+          <w:rFonts w:ascii="Times New Roman" w:hAnsi="Times New Roman" w:cs="Times New Roman"/>
+        </w:rPr>
+        <w:t xml:space="preserve"> over existing </w:t>
+      </w:r>
+      <w:r>
+        <w:rPr>
+          <w:rFonts w:ascii="Times New Roman" w:hAnsi="Times New Roman" w:cs="Times New Roman"/>
+        </w:rPr>
+        <w:t>ones</w:t>
+      </w:r>
+      <w:r>
+        <w:rPr>
+          <w:rFonts w:ascii="Times New Roman" w:hAnsi="Times New Roman" w:cs="Times New Roman"/>
+        </w:rPr>
+        <w:t xml:space="preserve"> is that </w:t>
+      </w:r>
+      <w:r>
+        <w:rPr>
+          <w:rFonts w:ascii="Times New Roman" w:hAnsi="Times New Roman" w:cs="Times New Roman"/>
+        </w:rPr>
+        <w:t>we</w:t>
+      </w:r>
+      <w:r>
+        <w:rPr>
+          <w:rFonts w:ascii="Times New Roman" w:hAnsi="Times New Roman" w:cs="Times New Roman"/>
+        </w:rPr>
+        <w:t xml:space="preserve"> incorporate</w:t>
+      </w:r>
+      <w:r>
+        <w:rPr>
+          <w:rFonts w:ascii="Times New Roman" w:hAnsi="Times New Roman" w:cs="Times New Roman"/>
+        </w:rPr>
+        <w:t>d</w:t>
+      </w:r>
+      <w:r>
+        <w:rPr>
+          <w:rFonts w:ascii="Times New Roman" w:hAnsi="Times New Roman" w:cs="Times New Roman"/>
+        </w:rPr>
+        <w:t xml:space="preserve"> the pupil parameters</w:t>
+      </w:r>
+      <w:r>
+        <w:rPr>
+          <w:rFonts w:ascii="Times New Roman" w:hAnsi="Times New Roman" w:cs="Times New Roman"/>
+        </w:rPr>
+        <w:t>, which</w:t>
+      </w:r>
+      <w:r>
+        <w:rPr>
+          <w:rFonts w:ascii="Times New Roman" w:hAnsi="Times New Roman" w:cs="Times New Roman"/>
+        </w:rPr>
+        <w:t xml:space="preserve"> </w:t>
       </w:r>
       <w:r>
         <w:rPr>
           <w:rFonts w:ascii="Times New Roman" w:hAnsi="Times New Roman" w:cs="Times New Roman"/>
         </w:rPr>
         <w:lastRenderedPageBreak/>
-        <w:t xml:space="preserve">the image in such systems efficiently.  Furthermore, analysis of geometric properties using our model led to the discovery of the set of conditions required for synthesizing an extended depth of field image from a sequence of images captured while continually rotating the lens. We call this new computational technique angular focus stacking. </w:t>
+        <w:t>allow</w:t>
+      </w:r>
+      <w:r>
+        <w:rPr>
+          <w:rFonts w:ascii="Times New Roman" w:hAnsi="Times New Roman" w:cs="Times New Roman"/>
+        </w:rPr>
+        <w:t>ed</w:t>
+      </w:r>
+      <w:r>
+        <w:rPr>
+          <w:rFonts w:ascii="Times New Roman" w:hAnsi="Times New Roman" w:cs="Times New Roman"/>
+        </w:rPr>
+        <w:t xml:space="preserve"> us to predict the </w:t>
+      </w:r>
+      <w:r>
+        <w:rPr>
+          <w:rFonts w:ascii="Times New Roman" w:hAnsi="Times New Roman" w:cs="Times New Roman"/>
+        </w:rPr>
+        <w:t xml:space="preserve">geometric properties of the image </w:t>
+      </w:r>
+      <w:r>
+        <w:rPr>
+          <w:rFonts w:ascii="Times New Roman" w:hAnsi="Times New Roman" w:cs="Times New Roman"/>
+        </w:rPr>
+        <w:t xml:space="preserve">in such systems </w:t>
+      </w:r>
+      <w:r>
+        <w:rPr>
+          <w:rFonts w:ascii="Times New Roman" w:hAnsi="Times New Roman" w:cs="Times New Roman"/>
+        </w:rPr>
+        <w:t xml:space="preserve">more </w:t>
+      </w:r>
+      <w:r>
+        <w:rPr>
+          <w:rFonts w:ascii="Times New Roman" w:hAnsi="Times New Roman" w:cs="Times New Roman"/>
+        </w:rPr>
+        <w:t xml:space="preserve">efficiently.  Furthermore, analysis of </w:t>
+      </w:r>
+      <w:r>
+        <w:rPr>
+          <w:rFonts w:ascii="Times New Roman" w:hAnsi="Times New Roman" w:cs="Times New Roman"/>
+        </w:rPr>
+        <w:t>the</w:t>
+      </w:r>
+      <w:r>
+        <w:rPr>
+          <w:rFonts w:ascii="Times New Roman" w:hAnsi="Times New Roman" w:cs="Times New Roman"/>
+        </w:rPr>
+        <w:t>se</w:t>
       </w:r>
       <w:r>
         <w:rPr>
@@ -2627,7 +2947,148 @@
         <w:rPr>
           <w:rFonts w:ascii="Times New Roman" w:hAnsi="Times New Roman" w:cs="Times New Roman"/>
         </w:rPr>
-        <w:t xml:space="preserve">One of the key advantages of our method is that the improvement is the depth of field is constrained only by magnification.  Additionally, we found that rotation of the lens about the center of the entrance pupil allows us to analytically register the images in the stack instead of relying on computationally intensive algorithms.   </w:t>
+        <w:t xml:space="preserve">properties led to the discovery of the set of conditions required for synthesizing an extended depth of field image from a sequence of images captured while continually rotating the lens. We call this new computational technique </w:t>
+      </w:r>
+      <w:r>
+        <w:rPr>
+          <w:rFonts w:ascii="Times New Roman" w:hAnsi="Times New Roman" w:cs="Times New Roman"/>
+          <w:i/>
+        </w:rPr>
+        <w:t>angular focus stacking</w:t>
+      </w:r>
+      <w:r>
+        <w:rPr>
+          <w:rFonts w:ascii="Times New Roman" w:hAnsi="Times New Roman" w:cs="Times New Roman"/>
+        </w:rPr>
+        <w:t xml:space="preserve"> (AFS)</w:t>
+      </w:r>
+      <w:r>
+        <w:rPr>
+          <w:rFonts w:ascii="Times New Roman" w:hAnsi="Times New Roman" w:cs="Times New Roman"/>
+        </w:rPr>
+        <w:t xml:space="preserve">. </w:t>
+      </w:r>
+      <w:r>
+        <w:rPr>
+          <w:rFonts w:ascii="Times New Roman" w:hAnsi="Times New Roman" w:cs="Times New Roman"/>
+        </w:rPr>
+        <w:t xml:space="preserve"> </w:t>
+      </w:r>
+      <w:r>
+        <w:rPr>
+          <w:rFonts w:ascii="Times New Roman" w:hAnsi="Times New Roman" w:cs="Times New Roman"/>
+        </w:rPr>
+        <w:t>C</w:t>
+      </w:r>
+      <w:r>
+        <w:rPr>
+          <w:rFonts w:ascii="Times New Roman" w:hAnsi="Times New Roman" w:cs="Times New Roman"/>
+        </w:rPr>
+        <w:t xml:space="preserve">onstrained only by </w:t>
+      </w:r>
+      <w:r>
+        <w:rPr>
+          <w:rFonts w:ascii="Times New Roman" w:hAnsi="Times New Roman" w:cs="Times New Roman"/>
+        </w:rPr>
+        <w:t>magnification</w:t>
+      </w:r>
+      <w:r>
+        <w:rPr>
+          <w:rFonts w:ascii="Times New Roman" w:hAnsi="Times New Roman" w:cs="Times New Roman"/>
+        </w:rPr>
+        <w:t xml:space="preserve"> and sensor resolution</w:t>
+      </w:r>
+      <w:r>
+        <w:rPr>
+          <w:rFonts w:ascii="Times New Roman" w:hAnsi="Times New Roman" w:cs="Times New Roman"/>
+        </w:rPr>
+        <w:t>,</w:t>
+      </w:r>
+      <w:r>
+        <w:rPr>
+          <w:rFonts w:ascii="Times New Roman" w:hAnsi="Times New Roman" w:cs="Times New Roman"/>
+        </w:rPr>
+        <w:t xml:space="preserve"> </w:t>
+      </w:r>
+      <w:r>
+        <w:rPr>
+          <w:rFonts w:ascii="Times New Roman" w:hAnsi="Times New Roman" w:cs="Times New Roman"/>
+        </w:rPr>
+        <w:t xml:space="preserve">AFS can provide significant </w:t>
+      </w:r>
+      <w:r>
+        <w:rPr>
+          <w:rFonts w:ascii="Times New Roman" w:hAnsi="Times New Roman" w:cs="Times New Roman"/>
+        </w:rPr>
+        <w:t>improvement</w:t>
+      </w:r>
+      <w:r>
+        <w:rPr>
+          <w:rFonts w:ascii="Times New Roman" w:hAnsi="Times New Roman" w:cs="Times New Roman"/>
+        </w:rPr>
+        <w:t xml:space="preserve"> is the axial capture volume</w:t>
+      </w:r>
+      <w:r>
+        <w:rPr>
+          <w:rFonts w:ascii="Times New Roman" w:hAnsi="Times New Roman" w:cs="Times New Roman"/>
+        </w:rPr>
+        <w:t xml:space="preserve">. </w:t>
+      </w:r>
+      <w:r>
+        <w:rPr>
+          <w:rFonts w:ascii="Times New Roman" w:hAnsi="Times New Roman" w:cs="Times New Roman"/>
+        </w:rPr>
+        <w:t xml:space="preserve"> We have demonstrated an order of </w:t>
+      </w:r>
+      <w:r>
+        <w:rPr>
+          <w:rFonts w:ascii="Times New Roman" w:hAnsi="Times New Roman" w:cs="Times New Roman"/>
+        </w:rPr>
+        <w:t xml:space="preserve">magnitude </w:t>
+      </w:r>
+      <w:r>
+        <w:rPr>
+          <w:rFonts w:ascii="Times New Roman" w:hAnsi="Times New Roman" w:cs="Times New Roman"/>
+        </w:rPr>
+        <w:t xml:space="preserve">improvement of axial capture volume using AFS over conventional image capture. </w:t>
+      </w:r>
+      <w:r>
+        <w:rPr>
+          <w:rFonts w:ascii="Times New Roman" w:hAnsi="Times New Roman" w:cs="Times New Roman"/>
+        </w:rPr>
+        <w:t xml:space="preserve"> </w:t>
+      </w:r>
+      <w:r>
+        <w:rPr>
+          <w:rFonts w:ascii="Times New Roman" w:hAnsi="Times New Roman" w:cs="Times New Roman"/>
+        </w:rPr>
+        <w:t>Furthermore</w:t>
+      </w:r>
+      <w:r>
+        <w:rPr>
+          <w:rFonts w:ascii="Times New Roman" w:hAnsi="Times New Roman" w:cs="Times New Roman"/>
+        </w:rPr>
+        <w:t xml:space="preserve">, we found that rotation of the lens about the center of the entrance pupil allows us to register the images in the stack </w:t>
+      </w:r>
+      <w:r>
+        <w:rPr>
+          <w:rFonts w:ascii="Times New Roman" w:hAnsi="Times New Roman" w:cs="Times New Roman"/>
+        </w:rPr>
+        <w:t xml:space="preserve">analytically, </w:t>
+      </w:r>
+      <w:r>
+        <w:rPr>
+          <w:rFonts w:ascii="Times New Roman" w:hAnsi="Times New Roman" w:cs="Times New Roman"/>
+        </w:rPr>
+        <w:t>instead of relying on computa</w:t>
+      </w:r>
+      <w:bookmarkStart w:id="0" w:name="_GoBack"/>
+      <w:bookmarkEnd w:id="0"/>
+      <w:r>
+        <w:rPr>
+          <w:rFonts w:ascii="Times New Roman" w:hAnsi="Times New Roman" w:cs="Times New Roman"/>
+        </w:rPr>
+        <w:t xml:space="preserve">tionally intensive algorithms.   </w:t>
       </w:r>
     </w:p>
     <w:p>
@@ -2643,7 +3104,85 @@
         <w:rPr>
           <w:rFonts w:ascii="Times New Roman" w:hAnsi="Times New Roman" w:cs="Times New Roman"/>
         </w:rPr>
-        <w:t>The angular focus stacking method is tailor-made for significantly extending the capture volume of iris acquisition systems, yet it is simple, easily scalable, cost-effective and computationally efficient for real-time performance.  Moreover, we obtain huge gains in depth of field without sacrificing optical resolution and signal-to-noise ratio. Additionally, we have demonstrated that we can capture images for angular focus stacking within a fraction of the time required by traditional imaging for the same depth of field and exposure level. Therefore, the constraint on subject movement within the large capture volume can be significantly relaxed using the proposed method.</w:t>
+        <w:t>AFS</w:t>
+      </w:r>
+      <w:r>
+        <w:rPr>
+          <w:rFonts w:ascii="Times New Roman" w:hAnsi="Times New Roman" w:cs="Times New Roman"/>
+        </w:rPr>
+        <w:t xml:space="preserve"> is tailor-made for significantly extending the capture volume of iris acquisition systems, yet it is simple, easily scalable, cost-effective and computationally efficient for real-time performance.  Moreover, we obtain huge gains in depth of field without sacrificing optical resolution and signal-to-noise ratio. Additionally, we have demonstrated that we can capture images for </w:t>
+      </w:r>
+      <w:r>
+        <w:rPr>
+          <w:rFonts w:ascii="Times New Roman" w:hAnsi="Times New Roman" w:cs="Times New Roman"/>
+        </w:rPr>
+        <w:t>AFS</w:t>
+      </w:r>
+      <w:r>
+        <w:rPr>
+          <w:rFonts w:ascii="Times New Roman" w:hAnsi="Times New Roman" w:cs="Times New Roman"/>
+        </w:rPr>
+        <w:t xml:space="preserve"> </w:t>
+      </w:r>
+      <w:r>
+        <w:rPr>
+          <w:rFonts w:ascii="Times New Roman" w:hAnsi="Times New Roman" w:cs="Times New Roman"/>
+        </w:rPr>
+        <w:t>faster</w:t>
+      </w:r>
+      <w:r>
+        <w:rPr>
+          <w:rFonts w:ascii="Times New Roman" w:hAnsi="Times New Roman" w:cs="Times New Roman"/>
+        </w:rPr>
+        <w:t xml:space="preserve"> </w:t>
+      </w:r>
+      <w:r>
+        <w:rPr>
+          <w:rFonts w:ascii="Times New Roman" w:hAnsi="Times New Roman" w:cs="Times New Roman"/>
+        </w:rPr>
+        <w:t>than</w:t>
+      </w:r>
+      <w:r>
+        <w:rPr>
+          <w:rFonts w:ascii="Times New Roman" w:hAnsi="Times New Roman" w:cs="Times New Roman"/>
+        </w:rPr>
+        <w:t xml:space="preserve"> </w:t>
+      </w:r>
+      <w:r>
+        <w:rPr>
+          <w:rFonts w:ascii="Times New Roman" w:hAnsi="Times New Roman" w:cs="Times New Roman"/>
+        </w:rPr>
+        <w:t xml:space="preserve">the </w:t>
+      </w:r>
+      <w:r>
+        <w:rPr>
+          <w:rFonts w:ascii="Times New Roman" w:hAnsi="Times New Roman" w:cs="Times New Roman"/>
+        </w:rPr>
+        <w:t xml:space="preserve">time required by </w:t>
+      </w:r>
+      <w:r>
+        <w:rPr>
+          <w:rFonts w:ascii="Times New Roman" w:hAnsi="Times New Roman" w:cs="Times New Roman"/>
+        </w:rPr>
+        <w:t>conventional</w:t>
+      </w:r>
+      <w:r>
+        <w:rPr>
+          <w:rFonts w:ascii="Times New Roman" w:hAnsi="Times New Roman" w:cs="Times New Roman"/>
+        </w:rPr>
+        <w:t xml:space="preserve"> imaging for the same depth of field and exposure level. </w:t>
+      </w:r>
+      <w:r>
+        <w:rPr>
+          <w:rFonts w:ascii="Times New Roman" w:hAnsi="Times New Roman" w:cs="Times New Roman"/>
+        </w:rPr>
+        <w:t xml:space="preserve"> </w:t>
+      </w:r>
+      <w:r>
+        <w:rPr>
+          <w:rFonts w:ascii="Times New Roman" w:hAnsi="Times New Roman" w:cs="Times New Roman"/>
+        </w:rPr>
+        <w:t>Therefore, the constraint on subject movement within the large capture volume can be significantly relaxed using the proposed method.</w:t>
       </w:r>
       <w:r>
         <w:rPr>
@@ -3145,7 +3684,13 @@
           <w:rFonts w:ascii="Times New Roman" w:hAnsi="Times New Roman" w:cs="Times New Roman"/>
         </w:rPr>
         <w:tab/>
-        <w:t>24</w:t>
+        <w:t>2</w:t>
+      </w:r>
+      <w:r>
+        <w:rPr>
+          <w:rFonts w:ascii="Times New Roman" w:hAnsi="Times New Roman" w:cs="Times New Roman"/>
+        </w:rPr>
+        <w:t>3</w:t>
       </w:r>
     </w:p>
     <w:p>
@@ -5451,7 +5996,39 @@
         <w:rPr>
           <w:rFonts w:ascii="Times New Roman" w:hAnsi="Times New Roman" w:cs="Times New Roman"/>
         </w:rPr>
-        <w:t xml:space="preserve"> depth of field using angular focus stacking…………………………. </w:t>
+        <w:t xml:space="preserve"> depth of fie</w:t>
+      </w:r>
+      <w:r>
+        <w:rPr>
+          <w:rFonts w:ascii="Times New Roman" w:hAnsi="Times New Roman" w:cs="Times New Roman"/>
+        </w:rPr>
+        <w:t>ld using angular focus stacking (AFS)</w:t>
+      </w:r>
+      <w:proofErr w:type="gramStart"/>
+      <w:r>
+        <w:rPr>
+          <w:rFonts w:ascii="Times New Roman" w:hAnsi="Times New Roman" w:cs="Times New Roman"/>
+        </w:rPr>
+        <w:t>…..</w:t>
+      </w:r>
+      <w:proofErr w:type="gramEnd"/>
+      <w:r>
+        <w:rPr>
+          <w:rFonts w:ascii="Times New Roman" w:hAnsi="Times New Roman" w:cs="Times New Roman"/>
+        </w:rPr>
+        <w:t>……………</w:t>
+      </w:r>
+      <w:r>
+        <w:rPr>
+          <w:rFonts w:ascii="Times New Roman" w:hAnsi="Times New Roman" w:cs="Times New Roman"/>
+        </w:rPr>
+        <w:t>…</w:t>
+      </w:r>
+      <w:r>
+        <w:rPr>
+          <w:rFonts w:ascii="Times New Roman" w:hAnsi="Times New Roman" w:cs="Times New Roman"/>
+        </w:rPr>
+        <w:t xml:space="preserve"> </w:t>
       </w:r>
       <w:r>
         <w:rPr>
@@ -5694,13 +6271,13 @@
           <w:rFonts w:ascii="Times New Roman" w:hAnsi="Times New Roman" w:cs="Times New Roman"/>
         </w:rPr>
         <w:tab/>
-        <w:t>13</w:t>
-      </w:r>
-      <w:r>
-        <w:rPr>
-          <w:rFonts w:ascii="Times New Roman" w:hAnsi="Times New Roman" w:cs="Times New Roman"/>
-        </w:rPr>
-        <w:t>9</w:t>
+        <w:t>1</w:t>
+      </w:r>
+      <w:r>
+        <w:rPr>
+          <w:rFonts w:ascii="Times New Roman" w:hAnsi="Times New Roman" w:cs="Times New Roman"/>
+        </w:rPr>
+        <w:t>41</w:t>
       </w:r>
       <w:r>
         <w:rPr>
@@ -5767,7 +6344,13 @@
         <w:rPr>
           <w:rFonts w:ascii="Times New Roman" w:hAnsi="Times New Roman" w:cs="Times New Roman"/>
         </w:rPr>
-        <w:t>40</w:t>
+        <w:t>4</w:t>
+      </w:r>
+      <w:r>
+        <w:rPr>
+          <w:rFonts w:ascii="Times New Roman" w:hAnsi="Times New Roman" w:cs="Times New Roman"/>
+        </w:rPr>
+        <w:t>3</w:t>
       </w:r>
     </w:p>
     <w:p>
@@ -5804,7 +6387,13 @@
         <w:rPr>
           <w:rFonts w:ascii="Times New Roman" w:hAnsi="Times New Roman" w:cs="Times New Roman"/>
         </w:rPr>
-        <w:t>40</w:t>
+        <w:t>4</w:t>
+      </w:r>
+      <w:r>
+        <w:rPr>
+          <w:rFonts w:ascii="Times New Roman" w:hAnsi="Times New Roman" w:cs="Times New Roman"/>
+        </w:rPr>
+        <w:t>3</w:t>
       </w:r>
     </w:p>
     <w:p>
@@ -5853,7 +6442,13 @@
         <w:rPr>
           <w:rFonts w:ascii="Times New Roman" w:hAnsi="Times New Roman" w:cs="Times New Roman"/>
         </w:rPr>
-        <w:t>43</w:t>
+        <w:t>4</w:t>
+      </w:r>
+      <w:r>
+        <w:rPr>
+          <w:rFonts w:ascii="Times New Roman" w:hAnsi="Times New Roman" w:cs="Times New Roman"/>
+        </w:rPr>
+        <w:t>6</w:t>
       </w:r>
     </w:p>
     <w:p>
@@ -5890,7 +6485,13 @@
         <w:rPr>
           <w:rFonts w:ascii="Times New Roman" w:hAnsi="Times New Roman" w:cs="Times New Roman"/>
         </w:rPr>
-        <w:t>45</w:t>
+        <w:t>4</w:t>
+      </w:r>
+      <w:r>
+        <w:rPr>
+          <w:rFonts w:ascii="Times New Roman" w:hAnsi="Times New Roman" w:cs="Times New Roman"/>
+        </w:rPr>
+        <w:t>8</w:t>
       </w:r>
     </w:p>
     <w:p>
@@ -5965,7 +6566,7 @@
         <w:rPr>
           <w:rFonts w:ascii="Times New Roman" w:hAnsi="Times New Roman" w:cs="Times New Roman"/>
         </w:rPr>
-        <w:t>46</w:t>
+        <w:t>50</w:t>
       </w:r>
       <w:r>
         <w:rPr>
@@ -6008,13 +6609,7 @@
         <w:rPr>
           <w:rFonts w:ascii="Times New Roman" w:hAnsi="Times New Roman" w:cs="Times New Roman"/>
         </w:rPr>
-        <w:t>4</w:t>
-      </w:r>
-      <w:r>
-        <w:rPr>
-          <w:rFonts w:ascii="Times New Roman" w:hAnsi="Times New Roman" w:cs="Times New Roman"/>
-        </w:rPr>
-        <w:t>9</w:t>
+        <w:t>52</w:t>
       </w:r>
     </w:p>
     <w:p>
@@ -6065,13 +6660,7 @@
         <w:rPr>
           <w:rFonts w:ascii="Times New Roman" w:hAnsi="Times New Roman" w:cs="Times New Roman"/>
         </w:rPr>
-        <w:t>4</w:t>
-      </w:r>
-      <w:r>
-        <w:rPr>
-          <w:rFonts w:ascii="Times New Roman" w:hAnsi="Times New Roman" w:cs="Times New Roman"/>
-        </w:rPr>
-        <w:t>9</w:t>
+        <w:t>52</w:t>
       </w:r>
     </w:p>
     <w:p>
@@ -6121,13 +6710,7 @@
         <w:rPr>
           <w:rFonts w:ascii="Times New Roman" w:hAnsi="Times New Roman" w:cs="Times New Roman"/>
         </w:rPr>
-        <w:t>4</w:t>
-      </w:r>
-      <w:r>
-        <w:rPr>
-          <w:rFonts w:ascii="Times New Roman" w:hAnsi="Times New Roman" w:cs="Times New Roman"/>
-        </w:rPr>
-        <w:t>9</w:t>
+        <w:t>52</w:t>
       </w:r>
     </w:p>
     <w:p>
@@ -6212,7 +6795,7 @@
         <w:rPr>
           <w:rFonts w:ascii="Times New Roman" w:eastAsiaTheme="minorEastAsia" w:hAnsi="Times New Roman" w:cs="Times New Roman"/>
         </w:rPr>
-        <w:t>3</w:t>
+        <w:t>6</w:t>
       </w:r>
       <w:r>
         <w:rPr>
@@ -6281,7 +6864,7 @@
         <w:rPr>
           <w:rFonts w:ascii="Times New Roman" w:hAnsi="Times New Roman" w:cs="Times New Roman"/>
         </w:rPr>
-        <w:t>5</w:t>
+        <w:t>8</w:t>
       </w:r>
     </w:p>
     <w:p>
@@ -6360,7 +6943,7 @@
         <w:rPr>
           <w:rFonts w:ascii="Times New Roman" w:hAnsi="Times New Roman" w:cs="Times New Roman"/>
         </w:rPr>
-        <w:t>5</w:t>
+        <w:t>8</w:t>
       </w:r>
     </w:p>
     <w:p>
@@ -6472,7 +7055,7 @@
         <w:rPr>
           <w:rFonts w:ascii="Times New Roman" w:hAnsi="Times New Roman" w:cs="Times New Roman"/>
         </w:rPr>
-        <w:t>2</w:t>
+        <w:t>5</w:t>
       </w:r>
     </w:p>
     <w:p>
@@ -6551,7 +7134,7 @@
         <w:rPr>
           <w:rFonts w:ascii="Times New Roman" w:hAnsi="Times New Roman" w:cs="Times New Roman"/>
         </w:rPr>
-        <w:t>2</w:t>
+        <w:t>5</w:t>
       </w:r>
     </w:p>
     <w:p>
@@ -6594,7 +7177,7 @@
         <w:rPr>
           <w:rFonts w:ascii="Times New Roman" w:hAnsi="Times New Roman" w:cs="Times New Roman"/>
         </w:rPr>
-        <w:t>4</w:t>
+        <w:t>7</w:t>
       </w:r>
     </w:p>
     <w:p>
@@ -9598,7 +10181,13 @@
           <w:rFonts w:ascii="Times New Roman" w:hAnsi="Times New Roman" w:cs="Times New Roman"/>
         </w:rPr>
         <w:tab/>
-        <w:t>135</w:t>
+        <w:t>13</w:t>
+      </w:r>
+      <w:r>
+        <w:rPr>
+          <w:rFonts w:ascii="Times New Roman" w:hAnsi="Times New Roman" w:cs="Times New Roman"/>
+        </w:rPr>
+        <w:t>6</w:t>
       </w:r>
     </w:p>
     <w:p>
@@ -9647,7 +10236,13 @@
           <w:rFonts w:ascii="Times New Roman" w:hAnsi="Times New Roman" w:cs="Times New Roman"/>
         </w:rPr>
         <w:tab/>
-        <w:t>136</w:t>
+        <w:t>13</w:t>
+      </w:r>
+      <w:r>
+        <w:rPr>
+          <w:rFonts w:ascii="Times New Roman" w:hAnsi="Times New Roman" w:cs="Times New Roman"/>
+        </w:rPr>
+        <w:t>7</w:t>
       </w:r>
     </w:p>
     <w:p>
@@ -9672,7 +10267,43 @@
           <w:rFonts w:ascii="Times New Roman" w:hAnsi="Times New Roman" w:cs="Times New Roman"/>
         </w:rPr>
         <w:lastRenderedPageBreak/>
-        <w:t>Synthetic image demonstrating extended capture volume using angular focus stacking.137</w:t>
+        <w:t xml:space="preserve">Synthetic image </w:t>
+      </w:r>
+      <w:r>
+        <w:rPr>
+          <w:rFonts w:ascii="Times New Roman" w:hAnsi="Times New Roman" w:cs="Times New Roman"/>
+        </w:rPr>
+        <w:t>showing</w:t>
+      </w:r>
+      <w:r>
+        <w:rPr>
+          <w:rFonts w:ascii="Times New Roman" w:hAnsi="Times New Roman" w:cs="Times New Roman"/>
+        </w:rPr>
+        <w:t xml:space="preserve"> extended capture volume using angular focus stacking</w:t>
+      </w:r>
+      <w:r>
+        <w:rPr>
+          <w:rFonts w:ascii="Times New Roman" w:hAnsi="Times New Roman" w:cs="Times New Roman"/>
+        </w:rPr>
+        <w:t>…….</w:t>
+      </w:r>
+      <w:r>
+        <w:rPr>
+          <w:rFonts w:ascii="Times New Roman" w:hAnsi="Times New Roman" w:cs="Times New Roman"/>
+        </w:rPr>
+        <w:tab/>
+      </w:r>
+      <w:r>
+        <w:rPr>
+          <w:rFonts w:ascii="Times New Roman" w:hAnsi="Times New Roman" w:cs="Times New Roman"/>
+        </w:rPr>
+        <w:t>13</w:t>
+      </w:r>
+      <w:r>
+        <w:rPr>
+          <w:rFonts w:ascii="Times New Roman" w:hAnsi="Times New Roman" w:cs="Times New Roman"/>
+        </w:rPr>
+        <w:t>9</w:t>
       </w:r>
     </w:p>
     <w:p>
@@ -9702,15 +10333,7 @@
         <w:rPr>
           <w:rFonts w:ascii="Times New Roman" w:hAnsi="Times New Roman" w:cs="Times New Roman"/>
         </w:rPr>
-        <w:t xml:space="preserve"> view of reg</w:t>
-      </w:r>
-      <w:bookmarkStart w:id="0" w:name="_GoBack"/>
-      <w:bookmarkEnd w:id="0"/>
-      <w:r>
-        <w:rPr>
-          <w:rFonts w:ascii="Times New Roman" w:hAnsi="Times New Roman" w:cs="Times New Roman"/>
-        </w:rPr>
-        <w:t>ions</w:t>
+        <w:t xml:space="preserve"> view of regions</w:t>
       </w:r>
       <w:r>
         <w:rPr>
@@ -9734,27 +10357,13 @@
         <w:rPr>
           <w:rFonts w:ascii="Times New Roman" w:hAnsi="Times New Roman" w:cs="Times New Roman"/>
         </w:rPr>
-        <w:t xml:space="preserve">Figure </w:t>
-      </w:r>
-      <w:proofErr w:type="gramStart"/>
-      <w:r>
-        <w:rPr>
-          <w:rFonts w:ascii="Times New Roman" w:hAnsi="Times New Roman" w:cs="Times New Roman"/>
-        </w:rPr>
-        <w:t>5.11</w:t>
-      </w:r>
-      <w:r>
-        <w:rPr>
-          <w:rFonts w:ascii="Times New Roman" w:hAnsi="Times New Roman" w:cs="Times New Roman"/>
-        </w:rPr>
-        <w:t>)…</w:t>
-      </w:r>
-      <w:proofErr w:type="gramEnd"/>
-      <w:r>
-        <w:rPr>
-          <w:rFonts w:ascii="Times New Roman" w:hAnsi="Times New Roman" w:cs="Times New Roman"/>
-        </w:rPr>
-        <w:t>………….</w:t>
+        <w:t>Figure 5.11</w:t>
+      </w:r>
+      <w:r>
+        <w:rPr>
+          <w:rFonts w:ascii="Times New Roman" w:hAnsi="Times New Roman" w:cs="Times New Roman"/>
+        </w:rPr>
+        <w:t>)…………….</w:t>
       </w:r>
       <w:r>
         <w:rPr>
@@ -9772,8 +10381,12 @@
     </w:p>
     <w:p>
       <w:pPr>
-        <w:tabs>
-          <w:tab w:val="left" w:pos="720"/>
+        <w:pStyle w:val="ListParagraph"/>
+        <w:numPr>
+          <w:ilvl w:val="1"/>
+          <w:numId w:val="18"/>
+        </w:numPr>
+        <w:tabs>
           <w:tab w:val="right" w:pos="8640"/>
         </w:tabs>
         <w:spacing w:after="0" w:line="480" w:lineRule="auto"/>
@@ -9783,6 +10396,41 @@
           <w:rFonts w:ascii="Times New Roman" w:hAnsi="Times New Roman" w:cs="Times New Roman"/>
         </w:rPr>
       </w:pPr>
+      <w:r>
+        <w:rPr>
+          <w:rFonts w:ascii="Times New Roman" w:hAnsi="Times New Roman" w:cs="Times New Roman"/>
+        </w:rPr>
+        <w:t>Comparison of magnified patches near the eye between the conventional and composite image obtained using angular focus stacking………………………………………</w:t>
+      </w:r>
+      <w:proofErr w:type="gramStart"/>
+      <w:r>
+        <w:rPr>
+          <w:rFonts w:ascii="Times New Roman" w:hAnsi="Times New Roman" w:cs="Times New Roman"/>
+        </w:rPr>
+        <w:t>…..</w:t>
+      </w:r>
+      <w:proofErr w:type="gramEnd"/>
+      <w:r>
+        <w:rPr>
+          <w:rFonts w:ascii="Times New Roman" w:hAnsi="Times New Roman" w:cs="Times New Roman"/>
+        </w:rPr>
+        <w:tab/>
+        <w:t>141</w:t>
+      </w:r>
+    </w:p>
+    <w:p>
+      <w:pPr>
+        <w:tabs>
+          <w:tab w:val="left" w:pos="720"/>
+          <w:tab w:val="right" w:pos="8640"/>
+        </w:tabs>
+        <w:spacing w:after="0" w:line="480" w:lineRule="auto"/>
+        <w:ind w:left="720" w:hanging="540"/>
+        <w:jc w:val="both"/>
+        <w:rPr>
+          <w:rFonts w:ascii="Times New Roman" w:hAnsi="Times New Roman" w:cs="Times New Roman"/>
+        </w:rPr>
+      </w:pPr>
       <w:proofErr w:type="spellStart"/>
       <w:r>
         <w:rPr>
@@ -9832,7 +10480,7 @@
         <w:rPr>
           <w:rFonts w:ascii="Times New Roman" w:hAnsi="Times New Roman" w:cs="Times New Roman"/>
         </w:rPr>
-        <w:t>6</w:t>
+        <w:t>9</w:t>
       </w:r>
     </w:p>
     <w:p>
@@ -9921,13 +10569,7 @@
         <w:rPr>
           <w:rFonts w:ascii="Times New Roman" w:eastAsiaTheme="minorEastAsia" w:hAnsi="Times New Roman" w:cs="Times New Roman"/>
         </w:rPr>
-        <w:t>5</w:t>
-      </w:r>
-      <w:r>
-        <w:rPr>
-          <w:rFonts w:ascii="Times New Roman" w:eastAsiaTheme="minorEastAsia" w:hAnsi="Times New Roman" w:cs="Times New Roman"/>
-        </w:rPr>
-        <w:t>9</w:t>
+        <w:t>62</w:t>
       </w:r>
     </w:p>
     <w:p>
@@ -10518,7 +11160,7 @@
             <w:rFonts w:ascii="Times New Roman" w:hAnsi="Times New Roman" w:cs="Times New Roman"/>
             <w:noProof/>
           </w:rPr>
-          <w:t>xvii</w:t>
+          <w:t>vii</w:t>
         </w:r>
         <w:r>
           <w:rPr>

</xml_diff>